<commit_message>
Fix some typos in the Homework 2 example document
</commit_message>
<xml_diff>
--- a/Homework/Homework_2.docx
+++ b/Homework/Homework_2.docx
@@ -1,40 +1,38 @@
 
 <file path=word/document.xml><?xml version="1.0" encoding="utf-8"?>
-<w:document xmlns:wpc="http://schemas.microsoft.com/office/word/2010/wordprocessingCanvas" xmlns:mo="http://schemas.microsoft.com/office/mac/office/2008/main" xmlns:mc="http://schemas.openxmlformats.org/markup-compatibility/2006" xmlns:mv="urn:schemas-microsoft-com:mac:vml" xmlns:o="urn:schemas-microsoft-com:office:office" xmlns:r="http://schemas.openxmlformats.org/officeDocument/2006/relationships" xmlns:m="http://schemas.openxmlformats.org/officeDocument/2006/math" xmlns:v="urn:schemas-microsoft-com:vml" xmlns:wp14="http://schemas.microsoft.com/office/word/2010/wordprocessingDrawing" xmlns:wp="http://schemas.openxmlformats.org/drawingml/2006/wordprocessingDrawing" xmlns:w10="urn:schemas-microsoft-com:office:word" xmlns:w="http://schemas.openxmlformats.org/wordprocessingml/2006/main" xmlns:w14="http://schemas.microsoft.com/office/word/2010/wordml" xmlns:w15="http://schemas.microsoft.com/office/word/2012/wordml" xmlns:wpg="http://schemas.microsoft.com/office/word/2010/wordprocessingGroup" xmlns:wpi="http://schemas.microsoft.com/office/word/2010/wordprocessingInk" xmlns:wne="http://schemas.microsoft.com/office/word/2006/wordml" xmlns:wps="http://schemas.microsoft.com/office/word/2010/wordprocessingShape" mc:Ignorable="w14 w15 wp14">
+<w:document xmlns:wpc="http://schemas.microsoft.com/office/word/2010/wordprocessingCanvas" xmlns:mo="http://schemas.microsoft.com/office/mac/office/2008/main" xmlns:mc="http://schemas.openxmlformats.org/markup-compatibility/2006" xmlns:mv="urn:schemas-microsoft-com:mac:vml" xmlns:o="urn:schemas-microsoft-com:office:office" xmlns:r="http://schemas.openxmlformats.org/officeDocument/2006/relationships" xmlns:m="http://schemas.openxmlformats.org/officeDocument/2006/math" xmlns:v="urn:schemas-microsoft-com:vml" xmlns:wp14="http://schemas.microsoft.com/office/word/2010/wordprocessingDrawing" xmlns:wp="http://schemas.openxmlformats.org/drawingml/2006/wordprocessingDrawing" xmlns:w10="urn:schemas-microsoft-com:office:word" xmlns:w="http://schemas.openxmlformats.org/wordprocessingml/2006/main" xmlns:w14="http://schemas.microsoft.com/office/word/2010/wordml" xmlns:wpg="http://schemas.microsoft.com/office/word/2010/wordprocessingGroup" xmlns:wpi="http://schemas.microsoft.com/office/word/2010/wordprocessingInk" xmlns:wne="http://schemas.microsoft.com/office/word/2006/wordml" xmlns:wps="http://schemas.microsoft.com/office/word/2010/wordprocessingShape" mc:Ignorable="w14 wp14">
   <w:body>
     <w:p>
       <w:pPr>
         <w:pStyle w:val="Title"/>
       </w:pPr>
-      <w:bookmarkStart w:id="0" w:name="_GoBack"/>
+      <w:r>
+        <w:t>Gender Bias in the Movie Biz</w:t>
+      </w:r>
+    </w:p>
+    <w:p>
+      <w:pPr>
+        <w:pStyle w:val="Author"/>
+      </w:pPr>
+      <w:r>
+        <w:t>Put your name here</w:t>
+      </w:r>
+    </w:p>
+    <w:p>
+      <w:pPr>
+        <w:pStyle w:val="Date"/>
+      </w:pPr>
+      <w:r>
+        <w:t>Put due date here</w:t>
+      </w:r>
+    </w:p>
+    <w:p>
+      <w:pPr>
+        <w:pStyle w:val="Heading3"/>
+      </w:pPr>
+      <w:bookmarkStart w:id="0" w:name="overview"/>
       <w:bookmarkEnd w:id="0"/>
       <w:r>
-        <w:t>Gender Bias in the Movie Biz</w:t>
-      </w:r>
-    </w:p>
-    <w:p>
-      <w:pPr>
-        <w:pStyle w:val="Author"/>
-      </w:pPr>
-      <w:r>
-        <w:t>Put your name here</w:t>
-      </w:r>
-    </w:p>
-    <w:p>
-      <w:pPr>
-        <w:pStyle w:val="Date"/>
-      </w:pPr>
-      <w:r>
-        <w:t>Put due date here</w:t>
-      </w:r>
-    </w:p>
-    <w:p>
-      <w:pPr>
-        <w:pStyle w:val="Heading3"/>
-      </w:pPr>
-      <w:bookmarkStart w:id="1" w:name="overview"/>
-      <w:bookmarkEnd w:id="1"/>
-      <w:r>
         <w:t>Overview</w:t>
       </w:r>
     </w:p>
@@ -45,7 +43,7 @@
       <w:r>
         <w:t xml:space="preserve">In 1985, cartoonist </w:t>
       </w:r>
-      <w:hyperlink r:id="rId7">
+      <w:hyperlink r:id="rId8">
         <w:r>
           <w:rPr>
             <w:rStyle w:val="Hyperlink"/>
@@ -54,7 +52,13 @@
         </w:r>
       </w:hyperlink>
       <w:r>
-        <w:t xml:space="preserve"> proposed "The Rule." To pass, a movie has to sastisfy three basic requirements:</w:t>
+        <w:t xml:space="preserve"> proposed "The Ru</w:t>
+      </w:r>
+      <w:r>
+        <w:t>le." To pass, a movie has to sa</w:t>
+      </w:r>
+      <w:r>
+        <w:t>tisfy three basic requirements:</w:t>
       </w:r>
     </w:p>
     <w:p>
@@ -100,7 +104,7 @@
       <w:r>
         <w:t xml:space="preserve">"The Rule" (see a copy of the original comic strip </w:t>
       </w:r>
-      <w:hyperlink r:id="rId8">
+      <w:hyperlink r:id="rId9">
         <w:r>
           <w:rPr>
             <w:rStyle w:val="Hyperlink"/>
@@ -109,7 +113,13 @@
         </w:r>
       </w:hyperlink>
       <w:r>
-        <w:t xml:space="preserve">) is commonly refered to as the Bechdel test. It's a seemingly low bar, and it's surprising how many films </w:t>
+        <w:t>) is commonly refe</w:t>
+      </w:r>
+      <w:r>
+        <w:t>r</w:t>
+      </w:r>
+      <w:r>
+        <w:t xml:space="preserve">red to as the Bechdel test. It's a seemingly low bar, and it's surprising how many films </w:t>
       </w:r>
       <w:r>
         <w:rPr>
@@ -128,7 +138,7 @@
       <w:r>
         <w:t xml:space="preserve">In 2014, </w:t>
       </w:r>
-      <w:hyperlink r:id="rId9">
+      <w:hyperlink r:id="rId10">
         <w:r>
           <w:rPr>
             <w:rStyle w:val="Hyperlink"/>
@@ -137,29 +147,26 @@
         </w:r>
       </w:hyperlink>
       <w:r>
-        <w:t xml:space="preserve"> analyzed 1,615 films between 199</w:t>
-      </w:r>
-      <w:r>
-        <w:t xml:space="preserve">0 and 2013 to explore the financial effect of a these films' portrayal of women in an article titled </w:t>
-      </w:r>
-      <w:hyperlink r:id="rId10">
+        <w:t xml:space="preserve"> analyzed 1,615 films between 1990 and 2013 to ex</w:t>
+      </w:r>
+      <w:r>
+        <w:t xml:space="preserve">plore the financial effect of </w:t>
+      </w:r>
+      <w:r>
+        <w:t xml:space="preserve">these films' portrayal of women in an article titled </w:t>
+      </w:r>
+      <w:hyperlink r:id="rId11">
         <w:r>
           <w:rPr>
             <w:rStyle w:val="Hyperlink"/>
           </w:rPr>
-          <w:t>The Dollar-And-Cents Case Against H</w:t>
-        </w:r>
-        <w:r>
-          <w:rPr>
-            <w:rStyle w:val="Hyperlink"/>
-          </w:rPr>
-          <w:t>ollywood’s Exclusion of Women</w:t>
+          <w:t>The Dollar-And-Cents Case Against Hollywood’s Exclusion of Women</w:t>
         </w:r>
       </w:hyperlink>
       <w:r>
         <w:t xml:space="preserve">. Their analysis relied on data sets from </w:t>
       </w:r>
-      <w:hyperlink r:id="rId11">
+      <w:hyperlink r:id="rId12">
         <w:r>
           <w:rPr>
             <w:rStyle w:val="Hyperlink"/>
@@ -170,7 +177,7 @@
       <w:r>
         <w:t xml:space="preserve"> and </w:t>
       </w:r>
-      <w:hyperlink r:id="rId12">
+      <w:hyperlink r:id="rId13">
         <w:r>
           <w:rPr>
             <w:rStyle w:val="Hyperlink"/>
@@ -179,21 +186,15 @@
         </w:r>
       </w:hyperlink>
       <w:r>
-        <w:t xml:space="preserve">. They concluded that the "the median budget of movies that </w:t>
-      </w:r>
-      <w:r>
-        <w:t>passed the test - those that featured a conversation between two women about something other than a man — was substantially lower than the median budget of all films in the sample." Overall, movies that passed the test may have a better financial return th</w:t>
-      </w:r>
-      <w:r>
-        <w:t>an those that don't.</w:t>
+        <w:t>. They concluded that the "the median budget of movies that passed the test - those that featured a conversation between two women about something other than a man — was substantially lower than the median budget of all films in the sample." Overall, movies that passed the test may have a better financial return than those that don't.</w:t>
       </w:r>
     </w:p>
     <w:p>
       <w:pPr>
         <w:pStyle w:val="Heading3"/>
       </w:pPr>
-      <w:bookmarkStart w:id="2" w:name="the-data"/>
-      <w:bookmarkEnd w:id="2"/>
+      <w:bookmarkStart w:id="1" w:name="the-data"/>
+      <w:bookmarkEnd w:id="1"/>
       <w:r>
         <w:t>The data</w:t>
       </w:r>
@@ -205,18 +206,12 @@
       <w:r>
         <w:t xml:space="preserve">The data set is available for download from FiveThirtyEight's GitHub repository: </w:t>
       </w:r>
-      <w:hyperlink r:id="rId13">
+      <w:hyperlink r:id="rId14">
         <w:r>
           <w:rPr>
             <w:rStyle w:val="Hyperlink"/>
           </w:rPr>
-          <w:t>https://raw.githubusercontent.com/fivethirtye</w:t>
-        </w:r>
-        <w:r>
-          <w:rPr>
-            <w:rStyle w:val="Hyperlink"/>
-          </w:rPr>
-          <w:t>ight/data/master/bechdel/movies.csv</w:t>
+          <w:t>https://raw.githubusercontent.com/fivethirtyeight/data/master/bechdel/movies.csv</w:t>
         </w:r>
       </w:hyperlink>
       <w:r>
@@ -249,13 +244,7 @@
         <w:rPr>
           <w:rStyle w:val="VerbatimChar"/>
         </w:rPr>
-        <w:t xml:space="preserve">##  </w:t>
-      </w:r>
-      <w:r>
-        <w:rPr>
-          <w:rStyle w:val="VerbatimChar"/>
-        </w:rPr>
-        <w:t xml:space="preserve">  year      imdb            title            test clean_test binary</w:t>
+        <w:t>##    year      imdb            title            test clean_test binary</w:t>
       </w:r>
       <w:r>
         <w:br/>
@@ -282,13 +271,7 @@
         <w:rPr>
           <w:rStyle w:val="VerbatimChar"/>
         </w:rPr>
-        <w:t>## 2  2012 tt1343727         Dredd 3D     ok</w:t>
-      </w:r>
-      <w:r>
-        <w:rPr>
-          <w:rStyle w:val="VerbatimChar"/>
-        </w:rPr>
-        <w:t>-disagree         ok   PASS</w:t>
+        <w:t>## 2  2012 tt1343727         Dredd 3D     ok-disagree         ok   PASS</w:t>
       </w:r>
       <w:r>
         <w:br/>
@@ -324,13 +307,7 @@
         <w:rPr>
           <w:rStyle w:val="VerbatimChar"/>
         </w:rPr>
-        <w:t>## #   `intgr</w:t>
-      </w:r>
-      <w:r>
-        <w:rPr>
-          <w:rStyle w:val="VerbatimChar"/>
-        </w:rPr>
-        <w:t>oss_2013$` &lt;chr&gt;, `period code` &lt;int&gt;, `decade code` &lt;int&gt;</w:t>
+        <w:t>## #   `intgross_2013$` &lt;chr&gt;, `period code` &lt;int&gt;, `decade code` &lt;int&gt;</w:t>
       </w:r>
     </w:p>
     <w:p>
@@ -348,10 +325,7 @@
         <w:t>after</w:t>
       </w:r>
       <w:r>
-        <w:t xml:space="preserve"> 1990. Once you clean the data for limit to movies from later than 1990, the </w:t>
-      </w:r>
-      <w:r>
-        <w:t xml:space="preserve">last few rows in the </w:t>
+        <w:t xml:space="preserve"> 1990. Once you clean the data for limit to movies from later than 1990, the last few rows in the </w:t>
       </w:r>
       <w:r>
         <w:rPr>
@@ -433,10 +407,7 @@
         <w:pStyle w:val="FirstParagraph"/>
       </w:pPr>
       <w:r>
-        <w:t>You should also clean up the data a bit, including renaming a few of the column names to make them easier to work with. Here are the column names of the ori</w:t>
-      </w:r>
-      <w:r>
-        <w:t>ginal dataset:</w:t>
+        <w:t>You should also clean up the data a bit, including renaming a few of the column names to make them easier to work with. Here are the column names of the original dataset:</w:t>
       </w:r>
     </w:p>
     <w:p>
@@ -474,13 +445,7 @@
         <w:rPr>
           <w:rStyle w:val="VerbatimChar"/>
         </w:rPr>
-        <w:t>## [13] "intg</w:t>
-      </w:r>
-      <w:r>
-        <w:rPr>
-          <w:rStyle w:val="VerbatimChar"/>
-        </w:rPr>
-        <w:t>ross_2013$" "period code"    "decade code"</w:t>
+        <w:t>## [13] "intgross_2013$" "period code"    "decade code"</w:t>
       </w:r>
     </w:p>
     <w:p>
@@ -488,10 +453,7 @@
         <w:pStyle w:val="FirstParagraph"/>
       </w:pPr>
       <w:r>
-        <w:t>To clean the data, (1) rename "binary" to "bechdel", "budget_2013$" to "budget_2013", "domgross_2013$" to "domgross_2013", and "intgross_2013$" to "intgross_2013", (2) limit the dataframe to only include the varia</w:t>
-      </w:r>
-      <w:r>
-        <w:t xml:space="preserve">bles "bechdel", "year", "clean_test", "budget_2013", "domgross_2013", "intgross_2013", and "title", and (3) change "intgross_2013" and "domgross_2013" to have a numeric class (use </w:t>
+        <w:t xml:space="preserve">To clean the data, (1) rename "binary" to "bechdel", "budget_2013$" to "budget_2013", "domgross_2013$" to "domgross_2013", and "intgross_2013$" to "intgross_2013", (2) limit the dataframe to only include the variables "bechdel", "year", "clean_test", "budget_2013", "domgross_2013", "intgross_2013", and "title", and (3) change "intgross_2013" and "domgross_2013" to have a numeric class (use </w:t>
       </w:r>
       <w:r>
         <w:rPr>
@@ -500,10 +462,7 @@
         <w:t>as.numeric</w:t>
       </w:r>
       <w:r>
-        <w:t>). After that change, the first three rows of the dataframe will l</w:t>
-      </w:r>
-      <w:r>
-        <w:t>ook like this:</w:t>
+        <w:t>). After that change, the first three rows of the dataframe will look like this:</w:t>
       </w:r>
     </w:p>
     <w:p>
@@ -550,13 +509,7 @@
         <w:rPr>
           <w:rStyle w:val="VerbatimChar"/>
         </w:rPr>
-        <w:t>## 2    PA</w:t>
-      </w:r>
-      <w:r>
-        <w:rPr>
-          <w:rStyle w:val="VerbatimChar"/>
-        </w:rPr>
-        <w:t>SS  2012         ok    45658735      41467257      13611086</w:t>
+        <w:t>## 2    PASS  2012         ok    45658735      41467257      13611086</w:t>
       </w:r>
       <w:r>
         <w:br/>
@@ -581,8 +534,8 @@
       <w:pPr>
         <w:pStyle w:val="Heading3"/>
       </w:pPr>
-      <w:bookmarkStart w:id="3" w:name="the-rule"/>
-      <w:bookmarkEnd w:id="3"/>
+      <w:bookmarkStart w:id="2" w:name="the-rule"/>
+      <w:bookmarkEnd w:id="2"/>
       <w:r>
         <w:t>"The Rule"</w:t>
       </w:r>
@@ -601,10 +554,7 @@
         <w:t>bechdel</w:t>
       </w:r>
       <w:r>
-        <w:t xml:space="preserve"> variable specifies whether a movie passed or failed the Bec</w:t>
-      </w:r>
-      <w:r>
-        <w:t>hdel rule. Here is a plot of how the total and relative number of movies in this dataset that have failed and passed the test changed over time:</w:t>
+        <w:t xml:space="preserve"> variable specifies whether a movie passed or failed the Bechdel rule. Here is a plot of how the total and relative number of movies in this dataset that have failed and passed the test changed over time:</w:t>
       </w:r>
     </w:p>
     <w:p>
@@ -632,7 +582,7 @@
                     </pic:cNvPicPr>
                   </pic:nvPicPr>
                   <pic:blipFill>
-                    <a:blip r:embed="rId14"/>
+                    <a:blip r:embed="rId15"/>
                     <a:stretch>
                       <a:fillRect/>
                     </a:stretch>
@@ -673,10 +623,7 @@
         <w:t>clean_test</w:t>
       </w:r>
       <w:r>
-        <w:t xml:space="preserve"> variable offers a finer detail of the Bechdel Test than Fail vs. Pass. Here are the different </w:t>
-      </w:r>
-      <w:r>
-        <w:t>levels of this variable:</w:t>
+        <w:t xml:space="preserve"> variable offers a finer detail of the Bechdel Test than Fail vs. Pass. Here are the different levels of this variable:</w:t>
       </w:r>
     </w:p>
     <w:p>
@@ -697,7 +644,7 @@
       <w:r>
         <w:t xml:space="preserve">Based on FiveThirtyEight's </w:t>
       </w:r>
-      <w:hyperlink r:id="rId15">
+      <w:hyperlink r:id="rId16">
         <w:r>
           <w:rPr>
             <w:rStyle w:val="Hyperlink"/>
@@ -706,10 +653,7 @@
         </w:r>
       </w:hyperlink>
       <w:r>
-        <w:t>, these levels corre</w:t>
-      </w:r>
-      <w:r>
-        <w:t>spond to the following designations:</w:t>
+        <w:t>, these levels correspond to the following designations:</w:t>
       </w:r>
     </w:p>
     <w:tbl>
@@ -995,10 +939,7 @@
         <w:t>clean_test</w:t>
       </w:r>
       <w:r>
-        <w:t xml:space="preserve"> so that they are in the order given in the above table, and rename them to more verbose descriptions: "Fewer than two women", "Women don't talk to each other", "Women only talk abou</w:t>
-      </w:r>
-      <w:r>
-        <w:t>t men", "Pass (dubious)", and "Pass", for "nowomen", "notalk", "men", "dubious", and "ok", respectively. You may want to use "\n" to make cleaner label breaks in plots for the second and third categories.</w:t>
+        <w:t xml:space="preserve"> so that they are in the order given in the above table, and rename them to more verbose descriptions: "Fewer than two women", "Women don't talk to each other", "Women only talk about men", "Pass (dubious)", and "Pass", for "nowomen", "notalk", "men", "dubious", and "ok", respectively. You may want to use "\n" to make cleaner label breaks in plots for the second and third categories.</w:t>
       </w:r>
     </w:p>
     <w:p>
@@ -1006,10 +947,7 @@
         <w:pStyle w:val="BodyText"/>
       </w:pPr>
       <w:r>
-        <w:t>Here is a plot of the association between movie bud</w:t>
-      </w:r>
-      <w:r>
-        <w:t>get and international gross separately for each of these categories:</w:t>
+        <w:t>Here is a plot of the association between movie budget and international gross separately for each of these categories:</w:t>
       </w:r>
     </w:p>
     <w:p>
@@ -1037,7 +975,7 @@
                     </pic:cNvPicPr>
                   </pic:nvPicPr>
                   <pic:blipFill>
-                    <a:blip r:embed="rId16"/>
+                    <a:blip r:embed="rId17"/>
                     <a:stretch>
                       <a:fillRect/>
                     </a:stretch>
@@ -1078,10 +1016,7 @@
         <w:t>med_budget</w:t>
       </w:r>
       <w:r>
-        <w:t xml:space="preserve"> with the median value </w:t>
-      </w:r>
-      <w:r>
-        <w:t xml:space="preserve">of </w:t>
+        <w:t xml:space="preserve"> with the median value of </w:t>
       </w:r>
       <w:r>
         <w:rPr>
@@ -1126,10 +1061,7 @@
         <w:t>bechdel</w:t>
       </w:r>
       <w:r>
-        <w:t xml:space="preserve"> with "PASS" or "FAIL" values for each category ("FAIL" for the first th</w:t>
-      </w:r>
-      <w:r>
-        <w:t>ree, "PASS" for the other two).</w:t>
+        <w:t xml:space="preserve"> with "PASS" or "FAIL" values for each category ("FAIL" for the first three, "PASS" for the other two).</w:t>
       </w:r>
     </w:p>
     <w:p>
@@ -1176,13 +1108,7 @@
         <w:rPr>
           <w:rStyle w:val="VerbatimChar"/>
         </w:rPr>
-        <w:t>## 2 Women don</w:t>
-      </w:r>
-      <w:r>
-        <w:rPr>
-          <w:rStyle w:val="VerbatimChar"/>
-        </w:rPr>
-        <w:t>'t talk to</w:t>
+        <w:t>## 2 Women don't talk to</w:t>
       </w:r>
       <w:r>
         <w:br/>
@@ -1235,12 +1161,9 @@
         <w:pStyle w:val="FirstParagraph"/>
       </w:pPr>
       <w:r>
-        <w:t>Now, followi</w:t>
-      </w:r>
-      <w:r>
-        <w:t xml:space="preserve">ng </w:t>
-      </w:r>
-      <w:hyperlink r:id="rId17">
+        <w:t xml:space="preserve">Now, following </w:t>
+      </w:r>
+      <w:hyperlink r:id="rId18">
         <w:r>
           <w:rPr>
             <w:rStyle w:val="Hyperlink"/>
@@ -1277,7 +1200,7 @@
                     </pic:cNvPicPr>
                   </pic:nvPicPr>
                   <pic:blipFill>
-                    <a:blip r:embed="rId18"/>
+                    <a:blip r:embed="rId19"/>
                     <a:stretch>
                       <a:fillRect/>
                     </a:stretch>
@@ -1309,18 +1232,15 @@
         <w:pStyle w:val="BodyText"/>
       </w:pPr>
       <w:r>
-        <w:t>We can see that past movies that have failed the Bechdel test had highe</w:t>
-      </w:r>
-      <w:r>
-        <w:t>r median budgets.</w:t>
+        <w:t>We can see that past movies that have failed the Bechdel test had higher median budgets.</w:t>
       </w:r>
     </w:p>
     <w:p>
       <w:pPr>
         <w:pStyle w:val="Heading3"/>
       </w:pPr>
-      <w:bookmarkStart w:id="4" w:name="extra-challenge---not-graded"/>
-      <w:bookmarkEnd w:id="4"/>
+      <w:bookmarkStart w:id="3" w:name="extra-challenge---not-graded"/>
+      <w:bookmarkEnd w:id="3"/>
       <w:r>
         <w:t>Extra challenge-- not graded</w:t>
       </w:r>
@@ -1339,10 +1259,7 @@
         <w:t>domgross_2013</w:t>
       </w:r>
       <w:r>
-        <w:t>, for example) by movie budgets. For simp</w:t>
-      </w:r>
-      <w:r>
-        <w:t xml:space="preserve">licity's sake, let's compare domestic gross for movies that passed and failed the test. Again, we should </w:t>
+        <w:t xml:space="preserve">, for example) by movie budgets. For simplicity's sake, let's compare domestic gross for movies that passed and failed the test. Again, we should </w:t>
       </w:r>
       <w:r>
         <w:rPr>
@@ -1368,10 +1285,7 @@
         <w:pStyle w:val="BodyText"/>
       </w:pPr>
       <w:r>
-        <w:t>Here's a boxplot comparing domestic gross for movies that failed and passed the Bec</w:t>
-      </w:r>
-      <w:r>
-        <w:t>hdel test:</w:t>
+        <w:t>Here's a boxplot comparing domestic gross for movies that failed and passed the Bechdel test:</w:t>
       </w:r>
     </w:p>
     <w:p>
@@ -1399,7 +1313,7 @@
                     </pic:cNvPicPr>
                   </pic:nvPicPr>
                   <pic:blipFill>
-                    <a:blip r:embed="rId19"/>
+                    <a:blip r:embed="rId20"/>
                     <a:stretch>
                       <a:fillRect/>
                     </a:stretch>
@@ -1448,10 +1362,19 @@
         <w:pStyle w:val="BodyText"/>
       </w:pPr>
       <w:r>
-        <w:t>Let's find out what the highest grossing movies in "Pass" and "Fail" are. For failed, it looks like the h</w:t>
-      </w:r>
-      <w:r>
-        <w:t>igest grossing movie in this data set that failed the Bechdel test earned $825.7 million (in 2013 dollars):</w:t>
+        <w:t>Let's find out what the highest grossing movies in "Pass" and "Fail" are.</w:t>
+      </w:r>
+      <w:r>
+        <w:t xml:space="preserve"> For failed, it looks like the b</w:t>
+      </w:r>
+      <w:r>
+        <w:t>ig</w:t>
+      </w:r>
+      <w:r>
+        <w:t>g</w:t>
+      </w:r>
+      <w:r>
+        <w:t>est grossing movie in this data set that failed the Bechdel test earned $825.7 million (in 2013 dollars):</w:t>
       </w:r>
     </w:p>
     <w:p>
@@ -1505,10 +1428,7 @@
         <w:pStyle w:val="BodyText"/>
       </w:pPr>
       <w:r>
-        <w:t>For passed, it looks l</w:t>
-      </w:r>
-      <w:r>
-        <w:t>ike "Titanic" made $955.9 million (in 2013 dollars).</w:t>
+        <w:t>For passed, it looks like "Titanic" made $955.9 million (in 2013 dollars).</w:t>
       </w:r>
     </w:p>
     <w:p>
@@ -1554,7 +1474,15 @@
         <w:pStyle w:val="FirstParagraph"/>
       </w:pPr>
       <w:r>
-        <w:t xml:space="preserve">To wrap up, add both of these titles as interesting labels to the plot. (Note: to match the lables shown here, use </w:t>
+        <w:t>To wrap up, add both of these titles as interesting labels to the</w:t>
+      </w:r>
+      <w:r>
+        <w:t xml:space="preserve"> plot. (Note: to match the label</w:t>
+      </w:r>
+      <w:bookmarkStart w:id="4" w:name="_GoBack"/>
+      <w:bookmarkEnd w:id="4"/>
+      <w:r>
+        <w:t xml:space="preserve">s shown here, use </w:t>
       </w:r>
       <w:r>
         <w:rPr>
@@ -1609,7 +1537,7 @@
                     </pic:cNvPicPr>
                   </pic:nvPicPr>
                   <pic:blipFill>
-                    <a:blip r:embed="rId20"/>
+                    <a:blip r:embed="rId21"/>
                     <a:stretch>
                       <a:fillRect/>
                     </a:stretch>
@@ -1646,7 +1574,7 @@
 </file>
 
 <file path=word/endnotes.xml><?xml version="1.0" encoding="utf-8"?>
-<w:endnotes xmlns:wpc="http://schemas.microsoft.com/office/word/2010/wordprocessingCanvas" xmlns:mo="http://schemas.microsoft.com/office/mac/office/2008/main" xmlns:mc="http://schemas.openxmlformats.org/markup-compatibility/2006" xmlns:mv="urn:schemas-microsoft-com:mac:vml" xmlns:o="urn:schemas-microsoft-com:office:office" xmlns:r="http://schemas.openxmlformats.org/officeDocument/2006/relationships" xmlns:m="http://schemas.openxmlformats.org/officeDocument/2006/math" xmlns:v="urn:schemas-microsoft-com:vml" xmlns:wp14="http://schemas.microsoft.com/office/word/2010/wordprocessingDrawing" xmlns:wp="http://schemas.openxmlformats.org/drawingml/2006/wordprocessingDrawing" xmlns:w10="urn:schemas-microsoft-com:office:word" xmlns:w="http://schemas.openxmlformats.org/wordprocessingml/2006/main" xmlns:w14="http://schemas.microsoft.com/office/word/2010/wordml" xmlns:w15="http://schemas.microsoft.com/office/word/2012/wordml" xmlns:wpg="http://schemas.microsoft.com/office/word/2010/wordprocessingGroup" xmlns:wpi="http://schemas.microsoft.com/office/word/2010/wordprocessingInk" xmlns:wne="http://schemas.microsoft.com/office/word/2006/wordml" xmlns:wps="http://schemas.microsoft.com/office/word/2010/wordprocessingShape" mc:Ignorable="w14 w15 wp14">
+<w:endnotes xmlns:wpc="http://schemas.microsoft.com/office/word/2010/wordprocessingCanvas" xmlns:mo="http://schemas.microsoft.com/office/mac/office/2008/main" xmlns:mc="http://schemas.openxmlformats.org/markup-compatibility/2006" xmlns:mv="urn:schemas-microsoft-com:mac:vml" xmlns:o="urn:schemas-microsoft-com:office:office" xmlns:r="http://schemas.openxmlformats.org/officeDocument/2006/relationships" xmlns:m="http://schemas.openxmlformats.org/officeDocument/2006/math" xmlns:v="urn:schemas-microsoft-com:vml" xmlns:wp14="http://schemas.microsoft.com/office/word/2010/wordprocessingDrawing" xmlns:wp="http://schemas.openxmlformats.org/drawingml/2006/wordprocessingDrawing" xmlns:w10="urn:schemas-microsoft-com:office:word" xmlns:w="http://schemas.openxmlformats.org/wordprocessingml/2006/main" xmlns:w14="http://schemas.microsoft.com/office/word/2010/wordml" xmlns:wpg="http://schemas.microsoft.com/office/word/2010/wordprocessingGroup" xmlns:wpi="http://schemas.microsoft.com/office/word/2010/wordprocessingInk" xmlns:wne="http://schemas.microsoft.com/office/word/2006/wordml" xmlns:wps="http://schemas.microsoft.com/office/word/2010/wordprocessingShape" mc:Ignorable="w14 wp14">
   <w:endnote w:type="separator" w:id="-1">
     <w:p>
       <w:pPr>
@@ -1671,7 +1599,7 @@
 </file>
 
 <file path=word/footnotes.xml><?xml version="1.0" encoding="utf-8"?>
-<w:footnotes xmlns:wpc="http://schemas.microsoft.com/office/word/2010/wordprocessingCanvas" xmlns:mo="http://schemas.microsoft.com/office/mac/office/2008/main" xmlns:mc="http://schemas.openxmlformats.org/markup-compatibility/2006" xmlns:mv="urn:schemas-microsoft-com:mac:vml" xmlns:o="urn:schemas-microsoft-com:office:office" xmlns:r="http://schemas.openxmlformats.org/officeDocument/2006/relationships" xmlns:m="http://schemas.openxmlformats.org/officeDocument/2006/math" xmlns:v="urn:schemas-microsoft-com:vml" xmlns:wp14="http://schemas.microsoft.com/office/word/2010/wordprocessingDrawing" xmlns:wp="http://schemas.openxmlformats.org/drawingml/2006/wordprocessingDrawing" xmlns:w10="urn:schemas-microsoft-com:office:word" xmlns:w="http://schemas.openxmlformats.org/wordprocessingml/2006/main" xmlns:w14="http://schemas.microsoft.com/office/word/2010/wordml" xmlns:w15="http://schemas.microsoft.com/office/word/2012/wordml" xmlns:wpg="http://schemas.microsoft.com/office/word/2010/wordprocessingGroup" xmlns:wpi="http://schemas.microsoft.com/office/word/2010/wordprocessingInk" xmlns:wne="http://schemas.microsoft.com/office/word/2006/wordml" xmlns:wps="http://schemas.microsoft.com/office/word/2010/wordprocessingShape" mc:Ignorable="w14 w15 wp14">
+<w:footnotes xmlns:wpc="http://schemas.microsoft.com/office/word/2010/wordprocessingCanvas" xmlns:mo="http://schemas.microsoft.com/office/mac/office/2008/main" xmlns:mc="http://schemas.openxmlformats.org/markup-compatibility/2006" xmlns:mv="urn:schemas-microsoft-com:mac:vml" xmlns:o="urn:schemas-microsoft-com:office:office" xmlns:r="http://schemas.openxmlformats.org/officeDocument/2006/relationships" xmlns:m="http://schemas.openxmlformats.org/officeDocument/2006/math" xmlns:v="urn:schemas-microsoft-com:vml" xmlns:wp14="http://schemas.microsoft.com/office/word/2010/wordprocessingDrawing" xmlns:wp="http://schemas.openxmlformats.org/drawingml/2006/wordprocessingDrawing" xmlns:w10="urn:schemas-microsoft-com:office:word" xmlns:w="http://schemas.openxmlformats.org/wordprocessingml/2006/main" xmlns:w14="http://schemas.microsoft.com/office/word/2010/wordml" xmlns:wpg="http://schemas.microsoft.com/office/word/2010/wordprocessingGroup" xmlns:wpi="http://schemas.microsoft.com/office/word/2010/wordprocessingInk" xmlns:wne="http://schemas.microsoft.com/office/word/2006/wordml" xmlns:wps="http://schemas.microsoft.com/office/word/2010/wordprocessingShape" mc:Ignorable="w14 wp14">
   <w:footnote w:type="separator" w:id="-1">
     <w:p>
       <w:r>
@@ -1690,7 +1618,7 @@
 </file>
 
 <file path=word/numbering.xml><?xml version="1.0" encoding="utf-8"?>
-<w:numbering xmlns:wpc="http://schemas.microsoft.com/office/word/2010/wordprocessingCanvas" xmlns:mo="http://schemas.microsoft.com/office/mac/office/2008/main" xmlns:mc="http://schemas.openxmlformats.org/markup-compatibility/2006" xmlns:mv="urn:schemas-microsoft-com:mac:vml" xmlns:o="urn:schemas-microsoft-com:office:office" xmlns:r="http://schemas.openxmlformats.org/officeDocument/2006/relationships" xmlns:m="http://schemas.openxmlformats.org/officeDocument/2006/math" xmlns:v="urn:schemas-microsoft-com:vml" xmlns:wp14="http://schemas.microsoft.com/office/word/2010/wordprocessingDrawing" xmlns:wp="http://schemas.openxmlformats.org/drawingml/2006/wordprocessingDrawing" xmlns:w10="urn:schemas-microsoft-com:office:word" xmlns:w="http://schemas.openxmlformats.org/wordprocessingml/2006/main" xmlns:w14="http://schemas.microsoft.com/office/word/2010/wordml" xmlns:w15="http://schemas.microsoft.com/office/word/2012/wordml" xmlns:wpg="http://schemas.microsoft.com/office/word/2010/wordprocessingGroup" xmlns:wpi="http://schemas.microsoft.com/office/word/2010/wordprocessingInk" xmlns:wne="http://schemas.microsoft.com/office/word/2006/wordml" xmlns:wps="http://schemas.microsoft.com/office/word/2010/wordprocessingShape" mc:Ignorable="w14 w15 wp14">
+<w:numbering xmlns:wpc="http://schemas.microsoft.com/office/word/2010/wordprocessingCanvas" xmlns:mo="http://schemas.microsoft.com/office/mac/office/2008/main" xmlns:mc="http://schemas.openxmlformats.org/markup-compatibility/2006" xmlns:mv="urn:schemas-microsoft-com:mac:vml" xmlns:o="urn:schemas-microsoft-com:office:office" xmlns:r="http://schemas.openxmlformats.org/officeDocument/2006/relationships" xmlns:m="http://schemas.openxmlformats.org/officeDocument/2006/math" xmlns:v="urn:schemas-microsoft-com:vml" xmlns:wp14="http://schemas.microsoft.com/office/word/2010/wordprocessingDrawing" xmlns:wp="http://schemas.openxmlformats.org/drawingml/2006/wordprocessingDrawing" xmlns:w10="urn:schemas-microsoft-com:office:word" xmlns:w="http://schemas.openxmlformats.org/wordprocessingml/2006/main" xmlns:w14="http://schemas.microsoft.com/office/word/2010/wordml" xmlns:wpg="http://schemas.microsoft.com/office/word/2010/wordprocessingGroup" xmlns:wpi="http://schemas.microsoft.com/office/word/2010/wordprocessingInk" xmlns:wne="http://schemas.microsoft.com/office/word/2006/wordml" xmlns:wps="http://schemas.microsoft.com/office/word/2010/wordprocessingShape" mc:Ignorable="w14 wp14">
   <w:abstractNum w:abstractNumId="0">
     <w:nsid w:val="BA143D66"/>
     <w:multiLevelType w:val="multilevel"/>
@@ -2008,7 +1936,7 @@
 </file>
 
 <file path=word/styles.xml><?xml version="1.0" encoding="utf-8"?>
-<w:styles xmlns:mc="http://schemas.openxmlformats.org/markup-compatibility/2006" xmlns:r="http://schemas.openxmlformats.org/officeDocument/2006/relationships" xmlns:w="http://schemas.openxmlformats.org/wordprocessingml/2006/main" xmlns:w14="http://schemas.microsoft.com/office/word/2010/wordml" xmlns:w15="http://schemas.microsoft.com/office/word/2012/wordml" mc:Ignorable="w14 w15">
+<w:styles xmlns:mc="http://schemas.openxmlformats.org/markup-compatibility/2006" xmlns:r="http://schemas.openxmlformats.org/officeDocument/2006/relationships" xmlns:w="http://schemas.openxmlformats.org/wordprocessingml/2006/main" xmlns:w14="http://schemas.microsoft.com/office/word/2010/wordml" mc:Ignorable="w14">
   <w:docDefaults>
     <w:rPrDefault>
       <w:rPr>
@@ -2024,7 +1952,7 @@
       </w:pPr>
     </w:pPrDefault>
   </w:docDefaults>
-  <w:latentStyles w:defLockedState="0" w:defUIPriority="0" w:defSemiHidden="0" w:defUnhideWhenUsed="0" w:defQFormat="0" w:count="382">
+  <w:latentStyles w:defLockedState="0" w:defUIPriority="0" w:defSemiHidden="0" w:defUnhideWhenUsed="0" w:defQFormat="0" w:count="276">
     <w:lsdException w:name="heading 8" w:semiHidden="1" w:unhideWhenUsed="1"/>
     <w:lsdException w:name="index 5" w:semiHidden="1" w:unhideWhenUsed="1"/>
     <w:lsdException w:name="index 6" w:semiHidden="1" w:unhideWhenUsed="1"/>
@@ -2158,197 +2086,9 @@
     <w:lsdException w:name="Note Level 8" w:semiHidden="1" w:unhideWhenUsed="1"/>
     <w:lsdException w:name="Note Level 9" w:semiHidden="1" w:unhideWhenUsed="1"/>
     <w:lsdException w:name="Placeholder Text" w:semiHidden="1"/>
-    <w:lsdException w:name="Light Shading"/>
-    <w:lsdException w:name="Light List"/>
-    <w:lsdException w:name="Light Grid"/>
-    <w:lsdException w:name="Medium Shading 1"/>
-    <w:lsdException w:name="Medium Shading 2"/>
-    <w:lsdException w:name="Colorful List"/>
-    <w:lsdException w:name="Colorful Grid"/>
-    <w:lsdException w:name="Light Shading Accent 1"/>
-    <w:lsdException w:name="Light List Accent 1"/>
-    <w:lsdException w:name="Light Grid Accent 1"/>
-    <w:lsdException w:name="Medium Shading 1 Accent 1"/>
-    <w:lsdException w:name="Medium Shading 2 Accent 1"/>
-    <w:lsdException w:name="Medium List 1 Accent 1"/>
     <w:lsdException w:name="Revision" w:semiHidden="1"/>
-    <w:lsdException w:name="Medium List 2 Accent 1"/>
-    <w:lsdException w:name="Medium Grid 1 Accent 1"/>
-    <w:lsdException w:name="Medium Grid 2 Accent 1"/>
-    <w:lsdException w:name="Medium Grid 3 Accent 1"/>
-    <w:lsdException w:name="Dark List Accent 1"/>
-    <w:lsdException w:name="Colorful Shading Accent 1"/>
-    <w:lsdException w:name="Colorful List Accent 1"/>
-    <w:lsdException w:name="Colorful Grid Accent 1"/>
-    <w:lsdException w:name="Light Shading Accent 2"/>
-    <w:lsdException w:name="Light List Accent 2"/>
-    <w:lsdException w:name="Light Grid Accent 2"/>
-    <w:lsdException w:name="Medium Shading 1 Accent 2"/>
-    <w:lsdException w:name="Medium Shading 2 Accent 2"/>
-    <w:lsdException w:name="Medium List 1 Accent 2"/>
-    <w:lsdException w:name="Medium List 2 Accent 2"/>
-    <w:lsdException w:name="Medium Grid 1 Accent 2"/>
-    <w:lsdException w:name="Medium Grid 2 Accent 2"/>
-    <w:lsdException w:name="Medium Grid 3 Accent 2"/>
-    <w:lsdException w:name="Dark List Accent 2"/>
-    <w:lsdException w:name="Colorful Shading Accent 2"/>
-    <w:lsdException w:name="Colorful List Accent 2"/>
-    <w:lsdException w:name="Colorful Grid Accent 2"/>
-    <w:lsdException w:name="Light Shading Accent 3"/>
-    <w:lsdException w:name="Light List Accent 3"/>
-    <w:lsdException w:name="Light Grid Accent 3"/>
-    <w:lsdException w:name="Medium Shading 1 Accent 3"/>
-    <w:lsdException w:name="Medium Shading 2 Accent 3"/>
-    <w:lsdException w:name="Medium List 1 Accent 3"/>
-    <w:lsdException w:name="Medium List 2 Accent 3"/>
-    <w:lsdException w:name="Medium Grid 1 Accent 3"/>
-    <w:lsdException w:name="Medium Grid 2 Accent 3"/>
-    <w:lsdException w:name="Medium Grid 3 Accent 3"/>
-    <w:lsdException w:name="Dark List Accent 3"/>
-    <w:lsdException w:name="Colorful Shading Accent 3"/>
-    <w:lsdException w:name="Colorful List Accent 3"/>
-    <w:lsdException w:name="Colorful Grid Accent 3"/>
-    <w:lsdException w:name="Light Shading Accent 4"/>
-    <w:lsdException w:name="Light List Accent 4"/>
-    <w:lsdException w:name="Light Grid Accent 4"/>
-    <w:lsdException w:name="Medium Shading 1 Accent 4"/>
-    <w:lsdException w:name="Medium Shading 2 Accent 4"/>
-    <w:lsdException w:name="Medium List 1 Accent 4"/>
-    <w:lsdException w:name="Medium List 2 Accent 4"/>
-    <w:lsdException w:name="Medium Grid 1 Accent 4"/>
-    <w:lsdException w:name="Medium Grid 2 Accent 4"/>
-    <w:lsdException w:name="Medium Grid 3 Accent 4"/>
-    <w:lsdException w:name="Dark List Accent 4"/>
-    <w:lsdException w:name="Colorful Shading Accent 4"/>
-    <w:lsdException w:name="Colorful List Accent 4"/>
-    <w:lsdException w:name="Colorful Grid Accent 4"/>
-    <w:lsdException w:name="Light Shading Accent 5"/>
-    <w:lsdException w:name="Light List Accent 5"/>
-    <w:lsdException w:name="Light Grid Accent 5"/>
-    <w:lsdException w:name="Medium Shading 1 Accent 5"/>
-    <w:lsdException w:name="Medium Shading 2 Accent 5"/>
-    <w:lsdException w:name="Medium List 1 Accent 5"/>
-    <w:lsdException w:name="Medium List 2 Accent 5"/>
-    <w:lsdException w:name="Medium Grid 1 Accent 5"/>
-    <w:lsdException w:name="Medium Grid 2 Accent 5"/>
-    <w:lsdException w:name="Medium Grid 3 Accent 5"/>
-    <w:lsdException w:name="Dark List Accent 5"/>
-    <w:lsdException w:name="Colorful Shading Accent 5"/>
-    <w:lsdException w:name="Colorful List Accent 5"/>
-    <w:lsdException w:name="Colorful Grid Accent 5"/>
-    <w:lsdException w:name="Light Shading Accent 6"/>
-    <w:lsdException w:name="Light List Accent 6"/>
-    <w:lsdException w:name="Light Grid Accent 6"/>
-    <w:lsdException w:name="Medium Shading 1 Accent 6"/>
-    <w:lsdException w:name="Medium Shading 2 Accent 6"/>
-    <w:lsdException w:name="Medium List 1 Accent 6"/>
-    <w:lsdException w:name="Medium List 2 Accent 6"/>
-    <w:lsdException w:name="Medium Grid 1 Accent 6"/>
-    <w:lsdException w:name="Medium Grid 2 Accent 6"/>
-    <w:lsdException w:name="Medium Grid 3 Accent 6"/>
-    <w:lsdException w:name="Dark List Accent 6"/>
-    <w:lsdException w:name="Colorful Shading Accent 6"/>
-    <w:lsdException w:name="Colorful List Accent 6"/>
-    <w:lsdException w:name="Colorful Grid Accent 6"/>
     <w:lsdException w:name="Bibliography" w:semiHidden="1" w:unhideWhenUsed="1"/>
     <w:lsdException w:name="TOC Heading" w:semiHidden="1" w:unhideWhenUsed="1"/>
-    <w:lsdException w:name="Grid Table 4" w:uiPriority="49"/>
-    <w:lsdException w:name="Grid Table 5 Dark" w:uiPriority="50"/>
-    <w:lsdException w:name="Grid Table 6 Colorful" w:uiPriority="51"/>
-    <w:lsdException w:name="Grid Table 7 Colorful" w:uiPriority="52"/>
-    <w:lsdException w:name="Grid Table 1 Light Accent 1" w:uiPriority="46"/>
-    <w:lsdException w:name="Grid Table 2 Accent 1" w:uiPriority="47"/>
-    <w:lsdException w:name="Grid Table 3 Accent 1" w:uiPriority="48"/>
-    <w:lsdException w:name="Grid Table 4 Accent 1" w:uiPriority="49"/>
-    <w:lsdException w:name="Grid Table 5 Dark Accent 1" w:uiPriority="50"/>
-    <w:lsdException w:name="Grid Table 6 Colorful Accent 1" w:uiPriority="51"/>
-    <w:lsdException w:name="Grid Table 7 Colorful Accent 1" w:uiPriority="52"/>
-    <w:lsdException w:name="Grid Table 1 Light Accent 2" w:uiPriority="46"/>
-    <w:lsdException w:name="Grid Table 2 Accent 2" w:uiPriority="47"/>
-    <w:lsdException w:name="Grid Table 3 Accent 2" w:uiPriority="48"/>
-    <w:lsdException w:name="Grid Table 4 Accent 2" w:uiPriority="49"/>
-    <w:lsdException w:name="Grid Table 5 Dark Accent 2" w:uiPriority="50"/>
-    <w:lsdException w:name="Grid Table 6 Colorful Accent 2" w:uiPriority="51"/>
-    <w:lsdException w:name="Grid Table 7 Colorful Accent 2" w:uiPriority="52"/>
-    <w:lsdException w:name="Grid Table 1 Light Accent 3" w:uiPriority="46"/>
-    <w:lsdException w:name="Grid Table 2 Accent 3" w:uiPriority="47"/>
-    <w:lsdException w:name="Grid Table 3 Accent 3" w:uiPriority="48"/>
-    <w:lsdException w:name="Grid Table 4 Accent 3" w:uiPriority="49"/>
-    <w:lsdException w:name="Grid Table 5 Dark Accent 3" w:uiPriority="50"/>
-    <w:lsdException w:name="Grid Table 6 Colorful Accent 3" w:uiPriority="51"/>
-    <w:lsdException w:name="Grid Table 7 Colorful Accent 3" w:uiPriority="52"/>
-    <w:lsdException w:name="Grid Table 1 Light Accent 4" w:uiPriority="46"/>
-    <w:lsdException w:name="Grid Table 2 Accent 4" w:uiPriority="47"/>
-    <w:lsdException w:name="Grid Table 3 Accent 4" w:uiPriority="48"/>
-    <w:lsdException w:name="Grid Table 4 Accent 4" w:uiPriority="49"/>
-    <w:lsdException w:name="Grid Table 5 Dark Accent 4" w:uiPriority="50"/>
-    <w:lsdException w:name="Grid Table 6 Colorful Accent 4" w:uiPriority="51"/>
-    <w:lsdException w:name="Grid Table 7 Colorful Accent 4" w:uiPriority="52"/>
-    <w:lsdException w:name="Grid Table 1 Light Accent 5" w:uiPriority="46"/>
-    <w:lsdException w:name="Grid Table 2 Accent 5" w:uiPriority="47"/>
-    <w:lsdException w:name="Grid Table 3 Accent 5" w:uiPriority="48"/>
-    <w:lsdException w:name="Grid Table 4 Accent 5" w:uiPriority="49"/>
-    <w:lsdException w:name="Grid Table 5 Dark Accent 5" w:uiPriority="50"/>
-    <w:lsdException w:name="Grid Table 6 Colorful Accent 5" w:uiPriority="51"/>
-    <w:lsdException w:name="Grid Table 7 Colorful Accent 5" w:uiPriority="52"/>
-    <w:lsdException w:name="Grid Table 1 Light Accent 6" w:uiPriority="46"/>
-    <w:lsdException w:name="Grid Table 2 Accent 6" w:uiPriority="47"/>
-    <w:lsdException w:name="Grid Table 3 Accent 6" w:uiPriority="48"/>
-    <w:lsdException w:name="Grid Table 4 Accent 6" w:uiPriority="49"/>
-    <w:lsdException w:name="Grid Table 5 Dark Accent 6" w:uiPriority="50"/>
-    <w:lsdException w:name="Grid Table 6 Colorful Accent 6" w:uiPriority="51"/>
-    <w:lsdException w:name="Grid Table 7 Colorful Accent 6" w:uiPriority="52"/>
-    <w:lsdException w:name="List Table 1 Light" w:uiPriority="46"/>
-    <w:lsdException w:name="List Table 2" w:uiPriority="47"/>
-    <w:lsdException w:name="List Table 3" w:uiPriority="48"/>
-    <w:lsdException w:name="List Table 4" w:uiPriority="49"/>
-    <w:lsdException w:name="List Table 5 Dark" w:uiPriority="50"/>
-    <w:lsdException w:name="List Table 6 Colorful" w:uiPriority="51"/>
-    <w:lsdException w:name="List Table 7 Colorful" w:uiPriority="52"/>
-    <w:lsdException w:name="List Table 1 Light Accent 1" w:uiPriority="46"/>
-    <w:lsdException w:name="List Table 2 Accent 1" w:uiPriority="47"/>
-    <w:lsdException w:name="List Table 3 Accent 1" w:uiPriority="48"/>
-    <w:lsdException w:name="List Table 4 Accent 1" w:uiPriority="49"/>
-    <w:lsdException w:name="List Table 5 Dark Accent 1" w:uiPriority="50"/>
-    <w:lsdException w:name="List Table 6 Colorful Accent 1" w:uiPriority="51"/>
-    <w:lsdException w:name="List Table 7 Colorful Accent 1" w:uiPriority="52"/>
-    <w:lsdException w:name="List Table 1 Light Accent 2" w:uiPriority="46"/>
-    <w:lsdException w:name="List Table 2 Accent 2" w:uiPriority="47"/>
-    <w:lsdException w:name="List Table 3 Accent 2" w:uiPriority="48"/>
-    <w:lsdException w:name="List Table 4 Accent 2" w:uiPriority="49"/>
-    <w:lsdException w:name="List Table 5 Dark Accent 2" w:uiPriority="50"/>
-    <w:lsdException w:name="List Table 6 Colorful Accent 2" w:uiPriority="51"/>
-    <w:lsdException w:name="List Table 7 Colorful Accent 2" w:uiPriority="52"/>
-    <w:lsdException w:name="List Table 1 Light Accent 3" w:uiPriority="46"/>
-    <w:lsdException w:name="List Table 2 Accent 3" w:uiPriority="47"/>
-    <w:lsdException w:name="List Table 3 Accent 3" w:uiPriority="48"/>
-    <w:lsdException w:name="List Table 4 Accent 3" w:uiPriority="49"/>
-    <w:lsdException w:name="List Table 5 Dark Accent 3" w:uiPriority="50"/>
-    <w:lsdException w:name="List Table 6 Colorful Accent 3" w:uiPriority="51"/>
-    <w:lsdException w:name="List Table 7 Colorful Accent 3" w:uiPriority="52"/>
-    <w:lsdException w:name="List Table 1 Light Accent 4" w:uiPriority="46"/>
-    <w:lsdException w:name="List Table 2 Accent 4" w:uiPriority="47"/>
-    <w:lsdException w:name="List Table 3 Accent 4" w:uiPriority="48"/>
-    <w:lsdException w:name="List Table 4 Accent 4" w:uiPriority="49"/>
-    <w:lsdException w:name="List Table 5 Dark Accent 4" w:uiPriority="50"/>
-    <w:lsdException w:name="List Table 6 Colorful Accent 4" w:uiPriority="51"/>
-    <w:lsdException w:name="List Table 7 Colorful Accent 4" w:uiPriority="52"/>
-    <w:lsdException w:name="List Table 1 Light Accent 5" w:uiPriority="46"/>
-    <w:lsdException w:name="List Table 2 Accent 5" w:uiPriority="47"/>
-    <w:lsdException w:name="List Table 3 Accent 5" w:uiPriority="48"/>
-    <w:lsdException w:name="List Table 4 Accent 5" w:uiPriority="49"/>
-    <w:lsdException w:name="List Table 5 Dark Accent 5" w:uiPriority="50"/>
-    <w:lsdException w:name="List Table 6 Colorful Accent 5" w:uiPriority="51"/>
-    <w:lsdException w:name="List Table 7 Colorful Accent 5" w:uiPriority="52"/>
-    <w:lsdException w:name="List Table 1 Light Accent 6" w:uiPriority="46"/>
-    <w:lsdException w:name="List Table 2 Accent 6" w:uiPriority="47"/>
-    <w:lsdException w:name="List Table 3 Accent 6" w:uiPriority="48"/>
-    <w:lsdException w:name="List Table 4 Accent 6" w:uiPriority="49"/>
-    <w:lsdException w:name="List Table 5 Dark Accent 6" w:uiPriority="50"/>
-    <w:lsdException w:name="List Table 6 Colorful Accent 6" w:uiPriority="51"/>
-    <w:lsdException w:name="List Table 7 Colorful Accent 6" w:uiPriority="52"/>
-    <w:lsdException w:name="Mention" w:semiHidden="1" w:uiPriority="99" w:unhideWhenUsed="1"/>
-    <w:lsdException w:name="Smart Hyperlink" w:semiHidden="1" w:uiPriority="99" w:unhideWhenUsed="1"/>
   </w:latentStyles>
   <w:style w:type="paragraph" w:default="1" w:styleId="Normal">
     <w:name w:val="Normal"/>
@@ -3046,6 +2786,918 @@
       <w:rFonts w:ascii="Consolas" w:hAnsi="Consolas"/>
       <w:sz w:val="22"/>
       <w:shd w:val="clear" w:color="auto" w:fill="F8F8F8"/>
+    </w:rPr>
+  </w:style>
+  <w:style w:type="paragraph" w:styleId="BalloonText">
+    <w:name w:val="Balloon Text"/>
+    <w:basedOn w:val="Normal"/>
+    <w:link w:val="BalloonTextChar"/>
+    <w:semiHidden/>
+    <w:unhideWhenUsed/>
+    <w:rsid w:val="00AB1AE5"/>
+    <w:pPr>
+      <w:spacing w:after="0"/>
+    </w:pPr>
+    <w:rPr>
+      <w:rFonts w:ascii="Lucida Grande" w:hAnsi="Lucida Grande" w:cs="Lucida Grande"/>
+      <w:sz w:val="18"/>
+      <w:szCs w:val="18"/>
+    </w:rPr>
+  </w:style>
+  <w:style w:type="character" w:customStyle="1" w:styleId="BalloonTextChar">
+    <w:name w:val="Balloon Text Char"/>
+    <w:basedOn w:val="DefaultParagraphFont"/>
+    <w:link w:val="BalloonText"/>
+    <w:semiHidden/>
+    <w:rsid w:val="00AB1AE5"/>
+    <w:rPr>
+      <w:rFonts w:ascii="Lucida Grande" w:hAnsi="Lucida Grande" w:cs="Lucida Grande"/>
+      <w:sz w:val="18"/>
+      <w:szCs w:val="18"/>
+    </w:rPr>
+  </w:style>
+</w:styles>
+</file>
+
+<file path=word/stylesWithEffects.xml><?xml version="1.0" encoding="utf-8"?>
+<w:styles xmlns:wpc="http://schemas.microsoft.com/office/word/2010/wordprocessingCanvas" xmlns:mo="http://schemas.microsoft.com/office/mac/office/2008/main" xmlns:mc="http://schemas.openxmlformats.org/markup-compatibility/2006" xmlns:mv="urn:schemas-microsoft-com:mac:vml" xmlns:o="urn:schemas-microsoft-com:office:office" xmlns:r="http://schemas.openxmlformats.org/officeDocument/2006/relationships" xmlns:m="http://schemas.openxmlformats.org/officeDocument/2006/math" xmlns:v="urn:schemas-microsoft-com:vml" xmlns:wp14="http://schemas.microsoft.com/office/word/2010/wordprocessingDrawing" xmlns:wp="http://schemas.openxmlformats.org/drawingml/2006/wordprocessingDrawing" xmlns:w10="urn:schemas-microsoft-com:office:word" xmlns:w="http://schemas.openxmlformats.org/wordprocessingml/2006/main" xmlns:w14="http://schemas.microsoft.com/office/word/2010/wordml" xmlns:wpg="http://schemas.microsoft.com/office/word/2010/wordprocessingGroup" xmlns:wpi="http://schemas.microsoft.com/office/word/2010/wordprocessingInk" xmlns:wne="http://schemas.microsoft.com/office/word/2006/wordml" xmlns:wps="http://schemas.microsoft.com/office/word/2010/wordprocessingShape" mc:Ignorable="w14 wp14">
+  <w:docDefaults>
+    <w:rPrDefault>
+      <w:rPr>
+        <w:rFonts w:asciiTheme="minorHAnsi" w:eastAsiaTheme="minorHAnsi" w:hAnsiTheme="minorHAnsi" w:cstheme="minorBidi"/>
+        <w:sz w:val="24"/>
+        <w:szCs w:val="24"/>
+        <w:lang w:val="en-US" w:eastAsia="en-US" w:bidi="ar-SA"/>
+      </w:rPr>
+    </w:rPrDefault>
+    <w:pPrDefault>
+      <w:pPr>
+        <w:spacing w:after="200"/>
+      </w:pPr>
+    </w:pPrDefault>
+  </w:docDefaults>
+  <w:latentStyles w:defLockedState="0" w:defUIPriority="0" w:defSemiHidden="0" w:defUnhideWhenUsed="0" w:defQFormat="0" w:count="276">
+    <w:lsdException w:name="heading 8" w:semiHidden="1" w:unhideWhenUsed="1"/>
+    <w:lsdException w:name="index 5" w:semiHidden="1" w:unhideWhenUsed="1"/>
+    <w:lsdException w:name="index 6" w:semiHidden="1" w:unhideWhenUsed="1"/>
+    <w:lsdException w:name="index 7" w:semiHidden="1" w:unhideWhenUsed="1"/>
+    <w:lsdException w:name="index 8" w:semiHidden="1" w:unhideWhenUsed="1"/>
+    <w:lsdException w:name="index 9" w:semiHidden="1" w:unhideWhenUsed="1"/>
+    <w:lsdException w:name="toc 1" w:semiHidden="1" w:unhideWhenUsed="1"/>
+    <w:lsdException w:name="toc 2" w:semiHidden="1" w:unhideWhenUsed="1"/>
+    <w:lsdException w:name="toc 3" w:semiHidden="1" w:unhideWhenUsed="1"/>
+    <w:lsdException w:name="toc 4" w:semiHidden="1" w:unhideWhenUsed="1"/>
+    <w:lsdException w:name="toc 5" w:semiHidden="1" w:unhideWhenUsed="1"/>
+    <w:lsdException w:name="toc 6" w:semiHidden="1" w:unhideWhenUsed="1"/>
+    <w:lsdException w:name="toc 7" w:semiHidden="1" w:unhideWhenUsed="1"/>
+    <w:lsdException w:name="toc 8" w:semiHidden="1" w:unhideWhenUsed="1"/>
+    <w:lsdException w:name="toc 9" w:semiHidden="1" w:unhideWhenUsed="1"/>
+    <w:lsdException w:name="Normal Indent" w:semiHidden="1" w:unhideWhenUsed="1"/>
+    <w:lsdException w:name="footnote text" w:semiHidden="1" w:unhideWhenUsed="1"/>
+    <w:lsdException w:name="annotation text" w:semiHidden="1" w:unhideWhenUsed="1"/>
+    <w:lsdException w:name="header" w:semiHidden="1" w:unhideWhenUsed="1"/>
+    <w:lsdException w:name="footer" w:semiHidden="1" w:unhideWhenUsed="1"/>
+    <w:lsdException w:name="index heading" w:semiHidden="1" w:unhideWhenUsed="1"/>
+    <w:lsdException w:name="caption" w:semiHidden="1" w:unhideWhenUsed="1"/>
+    <w:lsdException w:name="table of figures" w:semiHidden="1" w:unhideWhenUsed="1"/>
+    <w:lsdException w:name="envelope address" w:semiHidden="1" w:unhideWhenUsed="1"/>
+    <w:lsdException w:name="envelope return" w:semiHidden="1" w:unhideWhenUsed="1"/>
+    <w:lsdException w:name="footnote reference" w:semiHidden="1" w:unhideWhenUsed="1"/>
+    <w:lsdException w:name="annotation reference" w:semiHidden="1" w:unhideWhenUsed="1"/>
+    <w:lsdException w:name="line number" w:semiHidden="1" w:unhideWhenUsed="1"/>
+    <w:lsdException w:name="page number" w:semiHidden="1" w:unhideWhenUsed="1"/>
+    <w:lsdException w:name="endnote reference" w:semiHidden="1" w:unhideWhenUsed="1"/>
+    <w:lsdException w:name="endnote text" w:semiHidden="1" w:unhideWhenUsed="1"/>
+    <w:lsdException w:name="table of authorities" w:semiHidden="1" w:unhideWhenUsed="1"/>
+    <w:lsdException w:name="macro" w:semiHidden="1" w:unhideWhenUsed="1"/>
+    <w:lsdException w:name="toa heading" w:semiHidden="1" w:unhideWhenUsed="1"/>
+    <w:lsdException w:name="List" w:semiHidden="1" w:unhideWhenUsed="1"/>
+    <w:lsdException w:name="List Bullet" w:semiHidden="1" w:unhideWhenUsed="1"/>
+    <w:lsdException w:name="List Number" w:semiHidden="1" w:unhideWhenUsed="1"/>
+    <w:lsdException w:name="List 2" w:semiHidden="1" w:unhideWhenUsed="1"/>
+    <w:lsdException w:name="List 3" w:semiHidden="1" w:unhideWhenUsed="1"/>
+    <w:lsdException w:name="List 4" w:semiHidden="1" w:unhideWhenUsed="1"/>
+    <w:lsdException w:name="List 5" w:semiHidden="1" w:unhideWhenUsed="1"/>
+    <w:lsdException w:name="List Bullet 2" w:semiHidden="1" w:unhideWhenUsed="1"/>
+    <w:lsdException w:name="List Bullet 3" w:semiHidden="1" w:unhideWhenUsed="1"/>
+    <w:lsdException w:name="List Bullet 5" w:semiHidden="1" w:unhideWhenUsed="1"/>
+    <w:lsdException w:name="List Number 2" w:semiHidden="1" w:unhideWhenUsed="1"/>
+    <w:lsdException w:name="List Continue 3" w:semiHidden="1" w:unhideWhenUsed="1"/>
+    <w:lsdException w:name="List Continue 4" w:semiHidden="1" w:unhideWhenUsed="1"/>
+    <w:lsdException w:name="List Continue 5" w:semiHidden="1" w:unhideWhenUsed="1"/>
+    <w:lsdException w:name="Message Header" w:semiHidden="1" w:unhideWhenUsed="1"/>
+    <w:lsdException w:name="Salutation" w:semiHidden="1" w:unhideWhenUsed="1"/>
+    <w:lsdException w:name="Date" w:semiHidden="1" w:unhideWhenUsed="1"/>
+    <w:lsdException w:name="Body Text First Indent" w:semiHidden="1" w:unhideWhenUsed="1"/>
+    <w:lsdException w:name="Body Text First Indent 2" w:semiHidden="1" w:unhideWhenUsed="1"/>
+    <w:lsdException w:name="Note Heading" w:semiHidden="1" w:unhideWhenUsed="1"/>
+    <w:lsdException w:name="Body Text 2" w:semiHidden="1" w:unhideWhenUsed="1"/>
+    <w:lsdException w:name="Body Text 3" w:semiHidden="1" w:unhideWhenUsed="1"/>
+    <w:lsdException w:name="Body Text Indent 2" w:semiHidden="1" w:unhideWhenUsed="1"/>
+    <w:lsdException w:name="Body Text Indent 3" w:semiHidden="1" w:unhideWhenUsed="1"/>
+    <w:lsdException w:name="Block Text" w:semiHidden="1" w:unhideWhenUsed="1"/>
+    <w:lsdException w:name="Hyperlink" w:semiHidden="1" w:unhideWhenUsed="1"/>
+    <w:lsdException w:name="FollowedHyperlink" w:semiHidden="1" w:unhideWhenUsed="1"/>
+    <w:lsdException w:name="Document Map" w:semiHidden="1" w:unhideWhenUsed="1"/>
+    <w:lsdException w:name="Normal (Web)" w:semiHidden="1" w:unhideWhenUsed="1"/>
+    <w:lsdException w:name="HTML Acronym" w:semiHidden="1" w:unhideWhenUsed="1"/>
+    <w:lsdException w:name="HTML Address" w:semiHidden="1" w:unhideWhenUsed="1"/>
+    <w:lsdException w:name="HTML Cite" w:semiHidden="1" w:unhideWhenUsed="1"/>
+    <w:lsdException w:name="HTML Code" w:semiHidden="1" w:unhideWhenUsed="1"/>
+    <w:lsdException w:name="HTML Definition" w:semiHidden="1" w:unhideWhenUsed="1"/>
+    <w:lsdException w:name="HTML Keyboard" w:semiHidden="1" w:unhideWhenUsed="1"/>
+    <w:lsdException w:name="HTML Preformatted" w:semiHidden="1" w:unhideWhenUsed="1"/>
+    <w:lsdException w:name="HTML Sample" w:semiHidden="1" w:unhideWhenUsed="1"/>
+    <w:lsdException w:name="HTML Typewriter" w:semiHidden="1" w:unhideWhenUsed="1"/>
+    <w:lsdException w:name="HTML Variable" w:semiHidden="1" w:unhideWhenUsed="1"/>
+    <w:lsdException w:name="Normal Table" w:semiHidden="1" w:unhideWhenUsed="1"/>
+    <w:lsdException w:name="annotation subject" w:semiHidden="1" w:unhideWhenUsed="1"/>
+    <w:lsdException w:name="No List" w:semiHidden="1" w:unhideWhenUsed="1"/>
+    <w:lsdException w:name="Outline List 1" w:semiHidden="1" w:unhideWhenUsed="1"/>
+    <w:lsdException w:name="Outline List 2" w:semiHidden="1" w:unhideWhenUsed="1"/>
+    <w:lsdException w:name="Outline List 3" w:semiHidden="1" w:unhideWhenUsed="1"/>
+    <w:lsdException w:name="Table Simple 1" w:semiHidden="1" w:unhideWhenUsed="1"/>
+    <w:lsdException w:name="Table Simple 2" w:semiHidden="1" w:unhideWhenUsed="1"/>
+    <w:lsdException w:name="Table Simple 3" w:semiHidden="1" w:unhideWhenUsed="1"/>
+    <w:lsdException w:name="Table Classic 1" w:semiHidden="1" w:unhideWhenUsed="1"/>
+    <w:lsdException w:name="Table Classic 2" w:semiHidden="1" w:unhideWhenUsed="1"/>
+    <w:lsdException w:name="Table Classic 3" w:semiHidden="1" w:unhideWhenUsed="1"/>
+    <w:lsdException w:name="Table Classic 4" w:semiHidden="1" w:unhideWhenUsed="1"/>
+    <w:lsdException w:name="Table Colorful 1" w:semiHidden="1" w:unhideWhenUsed="1"/>
+    <w:lsdException w:name="Table Colorful 2" w:semiHidden="1" w:unhideWhenUsed="1"/>
+    <w:lsdException w:name="Table Colorful 3" w:semiHidden="1" w:unhideWhenUsed="1"/>
+    <w:lsdException w:name="Table Columns 1" w:semiHidden="1" w:unhideWhenUsed="1"/>
+    <w:lsdException w:name="Table Columns 2" w:semiHidden="1" w:unhideWhenUsed="1"/>
+    <w:lsdException w:name="Table Columns 3" w:semiHidden="1" w:unhideWhenUsed="1"/>
+    <w:lsdException w:name="Table Columns 4" w:semiHidden="1" w:unhideWhenUsed="1"/>
+    <w:lsdException w:name="Table Columns 5" w:semiHidden="1" w:unhideWhenUsed="1"/>
+    <w:lsdException w:name="Table Grid 1" w:semiHidden="1" w:unhideWhenUsed="1"/>
+    <w:lsdException w:name="Table Grid 2" w:semiHidden="1" w:unhideWhenUsed="1"/>
+    <w:lsdException w:name="Table Grid 3" w:semiHidden="1" w:unhideWhenUsed="1"/>
+    <w:lsdException w:name="Table Grid 4" w:semiHidden="1" w:unhideWhenUsed="1"/>
+    <w:lsdException w:name="Table Grid 5" w:semiHidden="1" w:unhideWhenUsed="1"/>
+    <w:lsdException w:name="Table Grid 6" w:semiHidden="1" w:unhideWhenUsed="1"/>
+    <w:lsdException w:name="Table Grid 7" w:semiHidden="1" w:unhideWhenUsed="1"/>
+    <w:lsdException w:name="Table Grid 8" w:semiHidden="1" w:unhideWhenUsed="1"/>
+    <w:lsdException w:name="Table List 1" w:semiHidden="1" w:unhideWhenUsed="1"/>
+    <w:lsdException w:name="Table List 2" w:semiHidden="1" w:unhideWhenUsed="1"/>
+    <w:lsdException w:name="Table List 3" w:semiHidden="1" w:unhideWhenUsed="1"/>
+    <w:lsdException w:name="Table List 4" w:semiHidden="1" w:unhideWhenUsed="1"/>
+    <w:lsdException w:name="Table List 5" w:semiHidden="1" w:unhideWhenUsed="1"/>
+    <w:lsdException w:name="Table List 6" w:semiHidden="1" w:unhideWhenUsed="1"/>
+    <w:lsdException w:name="Table List 7" w:semiHidden="1" w:unhideWhenUsed="1"/>
+    <w:lsdException w:name="Table List 8" w:semiHidden="1" w:unhideWhenUsed="1"/>
+    <w:lsdException w:name="Table 3D effects 1" w:semiHidden="1" w:unhideWhenUsed="1"/>
+    <w:lsdException w:name="Table 3D effects 2" w:semiHidden="1" w:unhideWhenUsed="1"/>
+    <w:lsdException w:name="Table 3D effects 3" w:semiHidden="1" w:unhideWhenUsed="1"/>
+    <w:lsdException w:name="Table Contemporary" w:semiHidden="1" w:unhideWhenUsed="1"/>
+    <w:lsdException w:name="Table Elegant" w:semiHidden="1" w:unhideWhenUsed="1"/>
+    <w:lsdException w:name="Table Professional" w:semiHidden="1" w:unhideWhenUsed="1"/>
+    <w:lsdException w:name="Table Subtle 1" w:semiHidden="1" w:unhideWhenUsed="1"/>
+    <w:lsdException w:name="Table Subtle 2" w:semiHidden="1" w:unhideWhenUsed="1"/>
+    <w:lsdException w:name="Table Web 1" w:semiHidden="1" w:unhideWhenUsed="1"/>
+    <w:lsdException w:name="Table Web 2" w:semiHidden="1" w:unhideWhenUsed="1"/>
+    <w:lsdException w:name="Table Web 3" w:semiHidden="1" w:unhideWhenUsed="1"/>
+    <w:lsdException w:name="Balloon Text" w:semiHidden="1" w:unhideWhenUsed="1"/>
+    <w:lsdException w:name="Table Theme" w:semiHidden="1" w:unhideWhenUsed="1"/>
+    <w:lsdException w:name="Note Level 1" w:semiHidden="1" w:unhideWhenUsed="1"/>
+    <w:lsdException w:name="Note Level 2" w:semiHidden="1" w:unhideWhenUsed="1"/>
+    <w:lsdException w:name="Note Level 3" w:semiHidden="1" w:unhideWhenUsed="1"/>
+    <w:lsdException w:name="Note Level 4" w:semiHidden="1" w:unhideWhenUsed="1"/>
+    <w:lsdException w:name="Note Level 5" w:semiHidden="1" w:unhideWhenUsed="1"/>
+    <w:lsdException w:name="Note Level 6" w:semiHidden="1" w:unhideWhenUsed="1"/>
+    <w:lsdException w:name="Note Level 7" w:semiHidden="1" w:unhideWhenUsed="1"/>
+    <w:lsdException w:name="Note Level 8" w:semiHidden="1" w:unhideWhenUsed="1"/>
+    <w:lsdException w:name="Note Level 9" w:semiHidden="1" w:unhideWhenUsed="1"/>
+    <w:lsdException w:name="Placeholder Text" w:semiHidden="1"/>
+    <w:lsdException w:name="Revision" w:semiHidden="1"/>
+    <w:lsdException w:name="Bibliography" w:semiHidden="1" w:unhideWhenUsed="1"/>
+    <w:lsdException w:name="TOC Heading" w:semiHidden="1" w:unhideWhenUsed="1"/>
+  </w:latentStyles>
+  <w:style w:type="paragraph" w:default="1" w:styleId="Normal">
+    <w:name w:val="Normal"/>
+    <w:qFormat/>
+  </w:style>
+  <w:style w:type="paragraph" w:styleId="Heading1">
+    <w:name w:val="heading 1"/>
+    <w:basedOn w:val="Normal"/>
+    <w:next w:val="BodyText"/>
+    <w:uiPriority w:val="9"/>
+    <w:qFormat/>
+    <w:pPr>
+      <w:keepNext/>
+      <w:keepLines/>
+      <w:spacing w:before="480" w:after="0"/>
+      <w:outlineLvl w:val="0"/>
+    </w:pPr>
+    <w:rPr>
+      <w:rFonts w:asciiTheme="majorHAnsi" w:eastAsiaTheme="majorEastAsia" w:hAnsiTheme="majorHAnsi" w:cstheme="majorBidi"/>
+      <w:b/>
+      <w:bCs/>
+      <w:color w:val="345A8A" w:themeColor="accent1" w:themeShade="B5"/>
+      <w:sz w:val="32"/>
+      <w:szCs w:val="32"/>
+    </w:rPr>
+  </w:style>
+  <w:style w:type="paragraph" w:styleId="Heading2">
+    <w:name w:val="heading 2"/>
+    <w:basedOn w:val="Normal"/>
+    <w:next w:val="BodyText"/>
+    <w:uiPriority w:val="9"/>
+    <w:unhideWhenUsed/>
+    <w:qFormat/>
+    <w:pPr>
+      <w:keepNext/>
+      <w:keepLines/>
+      <w:spacing w:before="200" w:after="0"/>
+      <w:outlineLvl w:val="1"/>
+    </w:pPr>
+    <w:rPr>
+      <w:rFonts w:asciiTheme="majorHAnsi" w:eastAsiaTheme="majorEastAsia" w:hAnsiTheme="majorHAnsi" w:cstheme="majorBidi"/>
+      <w:b/>
+      <w:bCs/>
+      <w:color w:val="4F81BD" w:themeColor="accent1"/>
+      <w:sz w:val="32"/>
+      <w:szCs w:val="32"/>
+    </w:rPr>
+  </w:style>
+  <w:style w:type="paragraph" w:styleId="Heading3">
+    <w:name w:val="heading 3"/>
+    <w:basedOn w:val="Normal"/>
+    <w:next w:val="BodyText"/>
+    <w:uiPriority w:val="9"/>
+    <w:unhideWhenUsed/>
+    <w:qFormat/>
+    <w:pPr>
+      <w:keepNext/>
+      <w:keepLines/>
+      <w:spacing w:before="200" w:after="0"/>
+      <w:outlineLvl w:val="2"/>
+    </w:pPr>
+    <w:rPr>
+      <w:rFonts w:asciiTheme="majorHAnsi" w:eastAsiaTheme="majorEastAsia" w:hAnsiTheme="majorHAnsi" w:cstheme="majorBidi"/>
+      <w:b/>
+      <w:bCs/>
+      <w:color w:val="4F81BD" w:themeColor="accent1"/>
+      <w:sz w:val="28"/>
+      <w:szCs w:val="28"/>
+    </w:rPr>
+  </w:style>
+  <w:style w:type="paragraph" w:styleId="Heading4">
+    <w:name w:val="heading 4"/>
+    <w:basedOn w:val="Normal"/>
+    <w:next w:val="BodyText"/>
+    <w:uiPriority w:val="9"/>
+    <w:unhideWhenUsed/>
+    <w:qFormat/>
+    <w:pPr>
+      <w:keepNext/>
+      <w:keepLines/>
+      <w:spacing w:before="200" w:after="0"/>
+      <w:outlineLvl w:val="3"/>
+    </w:pPr>
+    <w:rPr>
+      <w:rFonts w:asciiTheme="majorHAnsi" w:eastAsiaTheme="majorEastAsia" w:hAnsiTheme="majorHAnsi" w:cstheme="majorBidi"/>
+      <w:b/>
+      <w:bCs/>
+      <w:color w:val="4F81BD" w:themeColor="accent1"/>
+    </w:rPr>
+  </w:style>
+  <w:style w:type="paragraph" w:styleId="Heading5">
+    <w:name w:val="heading 5"/>
+    <w:basedOn w:val="Normal"/>
+    <w:next w:val="BodyText"/>
+    <w:uiPriority w:val="9"/>
+    <w:unhideWhenUsed/>
+    <w:qFormat/>
+    <w:pPr>
+      <w:keepNext/>
+      <w:keepLines/>
+      <w:spacing w:before="200" w:after="0"/>
+      <w:outlineLvl w:val="4"/>
+    </w:pPr>
+    <w:rPr>
+      <w:rFonts w:asciiTheme="majorHAnsi" w:eastAsiaTheme="majorEastAsia" w:hAnsiTheme="majorHAnsi" w:cstheme="majorBidi"/>
+      <w:i/>
+      <w:iCs/>
+      <w:color w:val="4F81BD" w:themeColor="accent1"/>
+    </w:rPr>
+  </w:style>
+  <w:style w:type="paragraph" w:styleId="Heading6">
+    <w:name w:val="heading 6"/>
+    <w:basedOn w:val="Normal"/>
+    <w:next w:val="BodyText"/>
+    <w:uiPriority w:val="9"/>
+    <w:unhideWhenUsed/>
+    <w:qFormat/>
+    <w:pPr>
+      <w:keepNext/>
+      <w:keepLines/>
+      <w:spacing w:before="200" w:after="0"/>
+      <w:outlineLvl w:val="5"/>
+    </w:pPr>
+    <w:rPr>
+      <w:rFonts w:asciiTheme="majorHAnsi" w:eastAsiaTheme="majorEastAsia" w:hAnsiTheme="majorHAnsi" w:cstheme="majorBidi"/>
+      <w:color w:val="4F81BD" w:themeColor="accent1"/>
+    </w:rPr>
+  </w:style>
+  <w:style w:type="character" w:default="1" w:styleId="DefaultParagraphFont">
+    <w:name w:val="Default Paragraph Font"/>
+    <w:uiPriority w:val="1"/>
+    <w:semiHidden/>
+    <w:unhideWhenUsed/>
+  </w:style>
+  <w:style w:type="table" w:default="1" w:styleId="TableNormal">
+    <w:name w:val="Normal Table"/>
+    <w:uiPriority w:val="99"/>
+    <w:semiHidden/>
+    <w:unhideWhenUsed/>
+    <w:tblPr>
+      <w:tblInd w:w="0" w:type="dxa"/>
+      <w:tblCellMar>
+        <w:top w:w="0" w:type="dxa"/>
+        <w:left w:w="108" w:type="dxa"/>
+        <w:bottom w:w="0" w:type="dxa"/>
+        <w:right w:w="108" w:type="dxa"/>
+      </w:tblCellMar>
+    </w:tblPr>
+  </w:style>
+  <w:style w:type="numbering" w:default="1" w:styleId="NoList">
+    <w:name w:val="No List"/>
+    <w:uiPriority w:val="99"/>
+    <w:semiHidden/>
+    <w:unhideWhenUsed/>
+  </w:style>
+  <w:style w:type="paragraph" w:styleId="BodyText">
+    <w:name w:val="Body Text"/>
+    <w:basedOn w:val="Normal"/>
+    <w:qFormat/>
+    <w:pPr>
+      <w:spacing w:before="180" w:after="180"/>
+    </w:pPr>
+  </w:style>
+  <w:style w:type="paragraph" w:customStyle="1" w:styleId="FirstParagraph">
+    <w:name w:val="First Paragraph"/>
+    <w:basedOn w:val="BodyText"/>
+    <w:next w:val="BodyText"/>
+    <w:qFormat/>
+  </w:style>
+  <w:style w:type="paragraph" w:customStyle="1" w:styleId="Compact">
+    <w:name w:val="Compact"/>
+    <w:basedOn w:val="BodyText"/>
+    <w:qFormat/>
+    <w:pPr>
+      <w:spacing w:before="36" w:after="36"/>
+    </w:pPr>
+  </w:style>
+  <w:style w:type="paragraph" w:styleId="Title">
+    <w:name w:val="Title"/>
+    <w:basedOn w:val="Normal"/>
+    <w:next w:val="BodyText"/>
+    <w:qFormat/>
+    <w:pPr>
+      <w:keepNext/>
+      <w:keepLines/>
+      <w:spacing w:before="480" w:after="240"/>
+      <w:jc w:val="center"/>
+    </w:pPr>
+    <w:rPr>
+      <w:rFonts w:asciiTheme="majorHAnsi" w:eastAsiaTheme="majorEastAsia" w:hAnsiTheme="majorHAnsi" w:cstheme="majorBidi"/>
+      <w:b/>
+      <w:bCs/>
+      <w:color w:val="345A8A" w:themeColor="accent1" w:themeShade="B5"/>
+      <w:sz w:val="36"/>
+      <w:szCs w:val="36"/>
+    </w:rPr>
+  </w:style>
+  <w:style w:type="paragraph" w:styleId="Subtitle">
+    <w:name w:val="Subtitle"/>
+    <w:basedOn w:val="Title"/>
+    <w:next w:val="BodyText"/>
+    <w:qFormat/>
+    <w:pPr>
+      <w:spacing w:before="240"/>
+    </w:pPr>
+    <w:rPr>
+      <w:sz w:val="30"/>
+      <w:szCs w:val="30"/>
+    </w:rPr>
+  </w:style>
+  <w:style w:type="paragraph" w:customStyle="1" w:styleId="Author">
+    <w:name w:val="Author"/>
+    <w:next w:val="BodyText"/>
+    <w:qFormat/>
+    <w:pPr>
+      <w:keepNext/>
+      <w:keepLines/>
+      <w:jc w:val="center"/>
+    </w:pPr>
+  </w:style>
+  <w:style w:type="paragraph" w:styleId="Date">
+    <w:name w:val="Date"/>
+    <w:next w:val="BodyText"/>
+    <w:qFormat/>
+    <w:pPr>
+      <w:keepNext/>
+      <w:keepLines/>
+      <w:jc w:val="center"/>
+    </w:pPr>
+  </w:style>
+  <w:style w:type="paragraph" w:customStyle="1" w:styleId="Abstract">
+    <w:name w:val="Abstract"/>
+    <w:basedOn w:val="Normal"/>
+    <w:next w:val="BodyText"/>
+    <w:qFormat/>
+    <w:pPr>
+      <w:keepNext/>
+      <w:keepLines/>
+      <w:spacing w:before="300" w:after="300"/>
+    </w:pPr>
+    <w:rPr>
+      <w:sz w:val="20"/>
+      <w:szCs w:val="20"/>
+    </w:rPr>
+  </w:style>
+  <w:style w:type="paragraph" w:styleId="Bibliography">
+    <w:name w:val="Bibliography"/>
+    <w:basedOn w:val="Normal"/>
+    <w:qFormat/>
+  </w:style>
+  <w:style w:type="paragraph" w:styleId="BlockText">
+    <w:name w:val="Block Text"/>
+    <w:basedOn w:val="BodyText"/>
+    <w:next w:val="BodyText"/>
+    <w:uiPriority w:val="9"/>
+    <w:unhideWhenUsed/>
+    <w:qFormat/>
+    <w:pPr>
+      <w:spacing w:before="100" w:after="100"/>
+    </w:pPr>
+    <w:rPr>
+      <w:rFonts w:asciiTheme="majorHAnsi" w:eastAsiaTheme="majorEastAsia" w:hAnsiTheme="majorHAnsi" w:cstheme="majorBidi"/>
+      <w:bCs/>
+      <w:sz w:val="20"/>
+      <w:szCs w:val="20"/>
+    </w:rPr>
+  </w:style>
+  <w:style w:type="paragraph" w:styleId="FootnoteText">
+    <w:name w:val="footnote text"/>
+    <w:basedOn w:val="Normal"/>
+    <w:uiPriority w:val="9"/>
+    <w:unhideWhenUsed/>
+    <w:qFormat/>
+  </w:style>
+  <w:style w:type="paragraph" w:customStyle="1" w:styleId="DefinitionTerm">
+    <w:name w:val="Definition Term"/>
+    <w:basedOn w:val="Normal"/>
+    <w:next w:val="Definition"/>
+    <w:pPr>
+      <w:keepNext/>
+      <w:keepLines/>
+      <w:spacing w:after="0"/>
+    </w:pPr>
+    <w:rPr>
+      <w:b/>
+    </w:rPr>
+  </w:style>
+  <w:style w:type="paragraph" w:customStyle="1" w:styleId="Definition">
+    <w:name w:val="Definition"/>
+    <w:basedOn w:val="Normal"/>
+  </w:style>
+  <w:style w:type="paragraph" w:styleId="Caption">
+    <w:name w:val="caption"/>
+    <w:basedOn w:val="Normal"/>
+    <w:link w:val="CaptionChar"/>
+    <w:pPr>
+      <w:spacing w:after="120"/>
+    </w:pPr>
+    <w:rPr>
+      <w:i/>
+    </w:rPr>
+  </w:style>
+  <w:style w:type="paragraph" w:customStyle="1" w:styleId="TableCaption">
+    <w:name w:val="Table Caption"/>
+    <w:basedOn w:val="Caption"/>
+    <w:pPr>
+      <w:keepNext/>
+    </w:pPr>
+  </w:style>
+  <w:style w:type="paragraph" w:customStyle="1" w:styleId="ImageCaption">
+    <w:name w:val="Image Caption"/>
+    <w:basedOn w:val="Caption"/>
+  </w:style>
+  <w:style w:type="paragraph" w:customStyle="1" w:styleId="Figure">
+    <w:name w:val="Figure"/>
+    <w:basedOn w:val="Normal"/>
+  </w:style>
+  <w:style w:type="paragraph" w:customStyle="1" w:styleId="FigurewithCaption">
+    <w:name w:val="Figure with Caption"/>
+    <w:basedOn w:val="Figure"/>
+    <w:pPr>
+      <w:keepNext/>
+    </w:pPr>
+  </w:style>
+  <w:style w:type="character" w:customStyle="1" w:styleId="CaptionChar">
+    <w:name w:val="Caption Char"/>
+    <w:basedOn w:val="DefaultParagraphFont"/>
+    <w:link w:val="Caption"/>
+  </w:style>
+  <w:style w:type="character" w:customStyle="1" w:styleId="VerbatimChar">
+    <w:name w:val="Verbatim Char"/>
+    <w:basedOn w:val="CaptionChar"/>
+    <w:link w:val="SourceCode"/>
+    <w:rPr>
+      <w:rFonts w:ascii="Consolas" w:hAnsi="Consolas"/>
+      <w:sz w:val="22"/>
+    </w:rPr>
+  </w:style>
+  <w:style w:type="character" w:styleId="FootnoteReference">
+    <w:name w:val="footnote reference"/>
+    <w:basedOn w:val="CaptionChar"/>
+    <w:rPr>
+      <w:vertAlign w:val="superscript"/>
+    </w:rPr>
+  </w:style>
+  <w:style w:type="character" w:styleId="Hyperlink">
+    <w:name w:val="Hyperlink"/>
+    <w:basedOn w:val="CaptionChar"/>
+    <w:rPr>
+      <w:color w:val="4F81BD" w:themeColor="accent1"/>
+    </w:rPr>
+  </w:style>
+  <w:style w:type="paragraph" w:styleId="TOCHeading">
+    <w:name w:val="TOC Heading"/>
+    <w:basedOn w:val="Heading1"/>
+    <w:next w:val="BodyText"/>
+    <w:uiPriority w:val="39"/>
+    <w:unhideWhenUsed/>
+    <w:qFormat/>
+    <w:pPr>
+      <w:spacing w:before="240" w:line="259" w:lineRule="auto"/>
+      <w:outlineLvl w:val="9"/>
+    </w:pPr>
+    <w:rPr>
+      <w:b w:val="0"/>
+      <w:bCs w:val="0"/>
+      <w:color w:val="365F91" w:themeColor="accent1" w:themeShade="BF"/>
+    </w:rPr>
+  </w:style>
+  <w:style w:type="paragraph" w:customStyle="1" w:styleId="SourceCode">
+    <w:name w:val="Source Code"/>
+    <w:basedOn w:val="Normal"/>
+    <w:link w:val="VerbatimChar"/>
+    <w:pPr>
+      <w:shd w:val="clear" w:color="auto" w:fill="F8F8F8"/>
+      <w:wordWrap w:val="0"/>
+    </w:pPr>
+  </w:style>
+  <w:style w:type="character" w:customStyle="1" w:styleId="KeywordTok">
+    <w:name w:val="KeywordTok"/>
+    <w:basedOn w:val="VerbatimChar"/>
+    <w:rPr>
+      <w:rFonts w:ascii="Consolas" w:hAnsi="Consolas"/>
+      <w:b/>
+      <w:color w:val="204A87"/>
+      <w:sz w:val="22"/>
+      <w:shd w:val="clear" w:color="auto" w:fill="F8F8F8"/>
+    </w:rPr>
+  </w:style>
+  <w:style w:type="character" w:customStyle="1" w:styleId="DataTypeTok">
+    <w:name w:val="DataTypeTok"/>
+    <w:basedOn w:val="VerbatimChar"/>
+    <w:rPr>
+      <w:rFonts w:ascii="Consolas" w:hAnsi="Consolas"/>
+      <w:color w:val="204A87"/>
+      <w:sz w:val="22"/>
+      <w:shd w:val="clear" w:color="auto" w:fill="F8F8F8"/>
+    </w:rPr>
+  </w:style>
+  <w:style w:type="character" w:customStyle="1" w:styleId="DecValTok">
+    <w:name w:val="DecValTok"/>
+    <w:basedOn w:val="VerbatimChar"/>
+    <w:rPr>
+      <w:rFonts w:ascii="Consolas" w:hAnsi="Consolas"/>
+      <w:color w:val="0000CF"/>
+      <w:sz w:val="22"/>
+      <w:shd w:val="clear" w:color="auto" w:fill="F8F8F8"/>
+    </w:rPr>
+  </w:style>
+  <w:style w:type="character" w:customStyle="1" w:styleId="BaseNTok">
+    <w:name w:val="BaseNTok"/>
+    <w:basedOn w:val="VerbatimChar"/>
+    <w:rPr>
+      <w:rFonts w:ascii="Consolas" w:hAnsi="Consolas"/>
+      <w:color w:val="0000CF"/>
+      <w:sz w:val="22"/>
+      <w:shd w:val="clear" w:color="auto" w:fill="F8F8F8"/>
+    </w:rPr>
+  </w:style>
+  <w:style w:type="character" w:customStyle="1" w:styleId="FloatTok">
+    <w:name w:val="FloatTok"/>
+    <w:basedOn w:val="VerbatimChar"/>
+    <w:rPr>
+      <w:rFonts w:ascii="Consolas" w:hAnsi="Consolas"/>
+      <w:color w:val="0000CF"/>
+      <w:sz w:val="22"/>
+      <w:shd w:val="clear" w:color="auto" w:fill="F8F8F8"/>
+    </w:rPr>
+  </w:style>
+  <w:style w:type="character" w:customStyle="1" w:styleId="ConstantTok">
+    <w:name w:val="ConstantTok"/>
+    <w:basedOn w:val="VerbatimChar"/>
+    <w:rPr>
+      <w:rFonts w:ascii="Consolas" w:hAnsi="Consolas"/>
+      <w:color w:val="000000"/>
+      <w:sz w:val="22"/>
+      <w:shd w:val="clear" w:color="auto" w:fill="F8F8F8"/>
+    </w:rPr>
+  </w:style>
+  <w:style w:type="character" w:customStyle="1" w:styleId="CharTok">
+    <w:name w:val="CharTok"/>
+    <w:basedOn w:val="VerbatimChar"/>
+    <w:rPr>
+      <w:rFonts w:ascii="Consolas" w:hAnsi="Consolas"/>
+      <w:color w:val="4E9A06"/>
+      <w:sz w:val="22"/>
+      <w:shd w:val="clear" w:color="auto" w:fill="F8F8F8"/>
+    </w:rPr>
+  </w:style>
+  <w:style w:type="character" w:customStyle="1" w:styleId="SpecialCharTok">
+    <w:name w:val="SpecialCharTok"/>
+    <w:basedOn w:val="VerbatimChar"/>
+    <w:rPr>
+      <w:rFonts w:ascii="Consolas" w:hAnsi="Consolas"/>
+      <w:color w:val="000000"/>
+      <w:sz w:val="22"/>
+      <w:shd w:val="clear" w:color="auto" w:fill="F8F8F8"/>
+    </w:rPr>
+  </w:style>
+  <w:style w:type="character" w:customStyle="1" w:styleId="StringTok">
+    <w:name w:val="StringTok"/>
+    <w:basedOn w:val="VerbatimChar"/>
+    <w:rPr>
+      <w:rFonts w:ascii="Consolas" w:hAnsi="Consolas"/>
+      <w:color w:val="4E9A06"/>
+      <w:sz w:val="22"/>
+      <w:shd w:val="clear" w:color="auto" w:fill="F8F8F8"/>
+    </w:rPr>
+  </w:style>
+  <w:style w:type="character" w:customStyle="1" w:styleId="VerbatimStringTok">
+    <w:name w:val="VerbatimStringTok"/>
+    <w:basedOn w:val="VerbatimChar"/>
+    <w:rPr>
+      <w:rFonts w:ascii="Consolas" w:hAnsi="Consolas"/>
+      <w:color w:val="4E9A06"/>
+      <w:sz w:val="22"/>
+      <w:shd w:val="clear" w:color="auto" w:fill="F8F8F8"/>
+    </w:rPr>
+  </w:style>
+  <w:style w:type="character" w:customStyle="1" w:styleId="SpecialStringTok">
+    <w:name w:val="SpecialStringTok"/>
+    <w:basedOn w:val="VerbatimChar"/>
+    <w:rPr>
+      <w:rFonts w:ascii="Consolas" w:hAnsi="Consolas"/>
+      <w:color w:val="4E9A06"/>
+      <w:sz w:val="22"/>
+      <w:shd w:val="clear" w:color="auto" w:fill="F8F8F8"/>
+    </w:rPr>
+  </w:style>
+  <w:style w:type="character" w:customStyle="1" w:styleId="ImportTok">
+    <w:name w:val="ImportTok"/>
+    <w:basedOn w:val="VerbatimChar"/>
+    <w:rPr>
+      <w:rFonts w:ascii="Consolas" w:hAnsi="Consolas"/>
+      <w:sz w:val="22"/>
+      <w:shd w:val="clear" w:color="auto" w:fill="F8F8F8"/>
+    </w:rPr>
+  </w:style>
+  <w:style w:type="character" w:customStyle="1" w:styleId="CommentTok">
+    <w:name w:val="CommentTok"/>
+    <w:basedOn w:val="VerbatimChar"/>
+    <w:rPr>
+      <w:rFonts w:ascii="Consolas" w:hAnsi="Consolas"/>
+      <w:i/>
+      <w:color w:val="8F5902"/>
+      <w:sz w:val="22"/>
+      <w:shd w:val="clear" w:color="auto" w:fill="F8F8F8"/>
+    </w:rPr>
+  </w:style>
+  <w:style w:type="character" w:customStyle="1" w:styleId="DocumentationTok">
+    <w:name w:val="DocumentationTok"/>
+    <w:basedOn w:val="VerbatimChar"/>
+    <w:rPr>
+      <w:rFonts w:ascii="Consolas" w:hAnsi="Consolas"/>
+      <w:b/>
+      <w:i/>
+      <w:color w:val="8F5902"/>
+      <w:sz w:val="22"/>
+      <w:shd w:val="clear" w:color="auto" w:fill="F8F8F8"/>
+    </w:rPr>
+  </w:style>
+  <w:style w:type="character" w:customStyle="1" w:styleId="AnnotationTok">
+    <w:name w:val="AnnotationTok"/>
+    <w:basedOn w:val="VerbatimChar"/>
+    <w:rPr>
+      <w:rFonts w:ascii="Consolas" w:hAnsi="Consolas"/>
+      <w:b/>
+      <w:i/>
+      <w:color w:val="8F5902"/>
+      <w:sz w:val="22"/>
+      <w:shd w:val="clear" w:color="auto" w:fill="F8F8F8"/>
+    </w:rPr>
+  </w:style>
+  <w:style w:type="character" w:customStyle="1" w:styleId="CommentVarTok">
+    <w:name w:val="CommentVarTok"/>
+    <w:basedOn w:val="VerbatimChar"/>
+    <w:rPr>
+      <w:rFonts w:ascii="Consolas" w:hAnsi="Consolas"/>
+      <w:b/>
+      <w:i/>
+      <w:color w:val="8F5902"/>
+      <w:sz w:val="22"/>
+      <w:shd w:val="clear" w:color="auto" w:fill="F8F8F8"/>
+    </w:rPr>
+  </w:style>
+  <w:style w:type="character" w:customStyle="1" w:styleId="OtherTok">
+    <w:name w:val="OtherTok"/>
+    <w:basedOn w:val="VerbatimChar"/>
+    <w:rPr>
+      <w:rFonts w:ascii="Consolas" w:hAnsi="Consolas"/>
+      <w:color w:val="8F5902"/>
+      <w:sz w:val="22"/>
+      <w:shd w:val="clear" w:color="auto" w:fill="F8F8F8"/>
+    </w:rPr>
+  </w:style>
+  <w:style w:type="character" w:customStyle="1" w:styleId="FunctionTok">
+    <w:name w:val="FunctionTok"/>
+    <w:basedOn w:val="VerbatimChar"/>
+    <w:rPr>
+      <w:rFonts w:ascii="Consolas" w:hAnsi="Consolas"/>
+      <w:color w:val="000000"/>
+      <w:sz w:val="22"/>
+      <w:shd w:val="clear" w:color="auto" w:fill="F8F8F8"/>
+    </w:rPr>
+  </w:style>
+  <w:style w:type="character" w:customStyle="1" w:styleId="VariableTok">
+    <w:name w:val="VariableTok"/>
+    <w:basedOn w:val="VerbatimChar"/>
+    <w:rPr>
+      <w:rFonts w:ascii="Consolas" w:hAnsi="Consolas"/>
+      <w:color w:val="000000"/>
+      <w:sz w:val="22"/>
+      <w:shd w:val="clear" w:color="auto" w:fill="F8F8F8"/>
+    </w:rPr>
+  </w:style>
+  <w:style w:type="character" w:customStyle="1" w:styleId="ControlFlowTok">
+    <w:name w:val="ControlFlowTok"/>
+    <w:basedOn w:val="VerbatimChar"/>
+    <w:rPr>
+      <w:rFonts w:ascii="Consolas" w:hAnsi="Consolas"/>
+      <w:b/>
+      <w:color w:val="204A87"/>
+      <w:sz w:val="22"/>
+      <w:shd w:val="clear" w:color="auto" w:fill="F8F8F8"/>
+    </w:rPr>
+  </w:style>
+  <w:style w:type="character" w:customStyle="1" w:styleId="OperatorTok">
+    <w:name w:val="OperatorTok"/>
+    <w:basedOn w:val="VerbatimChar"/>
+    <w:rPr>
+      <w:rFonts w:ascii="Consolas" w:hAnsi="Consolas"/>
+      <w:b/>
+      <w:color w:val="CE5C00"/>
+      <w:sz w:val="22"/>
+      <w:shd w:val="clear" w:color="auto" w:fill="F8F8F8"/>
+    </w:rPr>
+  </w:style>
+  <w:style w:type="character" w:customStyle="1" w:styleId="BuiltInTok">
+    <w:name w:val="BuiltInTok"/>
+    <w:basedOn w:val="VerbatimChar"/>
+    <w:rPr>
+      <w:rFonts w:ascii="Consolas" w:hAnsi="Consolas"/>
+      <w:sz w:val="22"/>
+      <w:shd w:val="clear" w:color="auto" w:fill="F8F8F8"/>
+    </w:rPr>
+  </w:style>
+  <w:style w:type="character" w:customStyle="1" w:styleId="ExtensionTok">
+    <w:name w:val="ExtensionTok"/>
+    <w:basedOn w:val="VerbatimChar"/>
+    <w:rPr>
+      <w:rFonts w:ascii="Consolas" w:hAnsi="Consolas"/>
+      <w:sz w:val="22"/>
+      <w:shd w:val="clear" w:color="auto" w:fill="F8F8F8"/>
+    </w:rPr>
+  </w:style>
+  <w:style w:type="character" w:customStyle="1" w:styleId="PreprocessorTok">
+    <w:name w:val="PreprocessorTok"/>
+    <w:basedOn w:val="VerbatimChar"/>
+    <w:rPr>
+      <w:rFonts w:ascii="Consolas" w:hAnsi="Consolas"/>
+      <w:i/>
+      <w:color w:val="8F5902"/>
+      <w:sz w:val="22"/>
+      <w:shd w:val="clear" w:color="auto" w:fill="F8F8F8"/>
+    </w:rPr>
+  </w:style>
+  <w:style w:type="character" w:customStyle="1" w:styleId="AttributeTok">
+    <w:name w:val="AttributeTok"/>
+    <w:basedOn w:val="VerbatimChar"/>
+    <w:rPr>
+      <w:rFonts w:ascii="Consolas" w:hAnsi="Consolas"/>
+      <w:color w:val="C4A000"/>
+      <w:sz w:val="22"/>
+      <w:shd w:val="clear" w:color="auto" w:fill="F8F8F8"/>
+    </w:rPr>
+  </w:style>
+  <w:style w:type="character" w:customStyle="1" w:styleId="RegionMarkerTok">
+    <w:name w:val="RegionMarkerTok"/>
+    <w:basedOn w:val="VerbatimChar"/>
+    <w:rPr>
+      <w:rFonts w:ascii="Consolas" w:hAnsi="Consolas"/>
+      <w:sz w:val="22"/>
+      <w:shd w:val="clear" w:color="auto" w:fill="F8F8F8"/>
+    </w:rPr>
+  </w:style>
+  <w:style w:type="character" w:customStyle="1" w:styleId="InformationTok">
+    <w:name w:val="InformationTok"/>
+    <w:basedOn w:val="VerbatimChar"/>
+    <w:rPr>
+      <w:rFonts w:ascii="Consolas" w:hAnsi="Consolas"/>
+      <w:b/>
+      <w:i/>
+      <w:color w:val="8F5902"/>
+      <w:sz w:val="22"/>
+      <w:shd w:val="clear" w:color="auto" w:fill="F8F8F8"/>
+    </w:rPr>
+  </w:style>
+  <w:style w:type="character" w:customStyle="1" w:styleId="WarningTok">
+    <w:name w:val="WarningTok"/>
+    <w:basedOn w:val="VerbatimChar"/>
+    <w:rPr>
+      <w:rFonts w:ascii="Consolas" w:hAnsi="Consolas"/>
+      <w:b/>
+      <w:i/>
+      <w:color w:val="8F5902"/>
+      <w:sz w:val="22"/>
+      <w:shd w:val="clear" w:color="auto" w:fill="F8F8F8"/>
+    </w:rPr>
+  </w:style>
+  <w:style w:type="character" w:customStyle="1" w:styleId="AlertTok">
+    <w:name w:val="AlertTok"/>
+    <w:basedOn w:val="VerbatimChar"/>
+    <w:rPr>
+      <w:rFonts w:ascii="Consolas" w:hAnsi="Consolas"/>
+      <w:color w:val="EF2929"/>
+      <w:sz w:val="22"/>
+      <w:shd w:val="clear" w:color="auto" w:fill="F8F8F8"/>
+    </w:rPr>
+  </w:style>
+  <w:style w:type="character" w:customStyle="1" w:styleId="ErrorTok">
+    <w:name w:val="ErrorTok"/>
+    <w:basedOn w:val="VerbatimChar"/>
+    <w:rPr>
+      <w:rFonts w:ascii="Consolas" w:hAnsi="Consolas"/>
+      <w:b/>
+      <w:color w:val="A40000"/>
+      <w:sz w:val="22"/>
+      <w:shd w:val="clear" w:color="auto" w:fill="F8F8F8"/>
+    </w:rPr>
+  </w:style>
+  <w:style w:type="character" w:customStyle="1" w:styleId="NormalTok">
+    <w:name w:val="NormalTok"/>
+    <w:basedOn w:val="VerbatimChar"/>
+    <w:rPr>
+      <w:rFonts w:ascii="Consolas" w:hAnsi="Consolas"/>
+      <w:sz w:val="22"/>
+      <w:shd w:val="clear" w:color="auto" w:fill="F8F8F8"/>
+    </w:rPr>
+  </w:style>
+  <w:style w:type="paragraph" w:styleId="BalloonText">
+    <w:name w:val="Balloon Text"/>
+    <w:basedOn w:val="Normal"/>
+    <w:link w:val="BalloonTextChar"/>
+    <w:semiHidden/>
+    <w:unhideWhenUsed/>
+    <w:rsid w:val="00AB1AE5"/>
+    <w:pPr>
+      <w:spacing w:after="0"/>
+    </w:pPr>
+    <w:rPr>
+      <w:rFonts w:ascii="Lucida Grande" w:hAnsi="Lucida Grande" w:cs="Lucida Grande"/>
+      <w:sz w:val="18"/>
+      <w:szCs w:val="18"/>
+    </w:rPr>
+  </w:style>
+  <w:style w:type="character" w:customStyle="1" w:styleId="BalloonTextChar">
+    <w:name w:val="Balloon Text Char"/>
+    <w:basedOn w:val="DefaultParagraphFont"/>
+    <w:link w:val="BalloonText"/>
+    <w:semiHidden/>
+    <w:rsid w:val="00AB1AE5"/>
+    <w:rPr>
+      <w:rFonts w:ascii="Lucida Grande" w:hAnsi="Lucida Grande" w:cs="Lucida Grande"/>
+      <w:sz w:val="18"/>
+      <w:szCs w:val="18"/>
     </w:rPr>
   </w:style>
 </w:styles>

</xml_diff>